<commit_message>
feat(Lecture): update all lectures
</commit_message>
<xml_diff>
--- a/Lectures/BD.docx
+++ b/Lectures/BD.docx
@@ -82,10 +82,8 @@
       </w:pPr>
       <w:r>
         <w:rPr>
-          <w:b/>
-          <w:bCs/>
-          <w:i w:val="false"/>
-          <w:iCs w:val="false"/>
+          <w:b w:val="false"/>
+          <w:bCs w:val="false"/>
         </w:rPr>
       </w:r>
     </w:p>
@@ -124,10 +122,8 @@
       </w:pPr>
       <w:r>
         <w:rPr>
-          <w:b/>
-          <w:bCs/>
-          <w:i w:val="false"/>
-          <w:iCs w:val="false"/>
+          <w:b w:val="false"/>
+          <w:bCs w:val="false"/>
         </w:rPr>
       </w:r>
     </w:p>
@@ -166,10 +162,8 @@
       </w:pPr>
       <w:r>
         <w:rPr>
-          <w:b/>
-          <w:bCs/>
-          <w:i w:val="false"/>
-          <w:iCs w:val="false"/>
+          <w:b w:val="false"/>
+          <w:bCs w:val="false"/>
         </w:rPr>
       </w:r>
     </w:p>
@@ -208,10 +202,8 @@
       </w:pPr>
       <w:r>
         <w:rPr>
-          <w:b/>
-          <w:bCs/>
-          <w:i w:val="false"/>
-          <w:iCs w:val="false"/>
+          <w:b w:val="false"/>
+          <w:bCs w:val="false"/>
         </w:rPr>
       </w:r>
     </w:p>
@@ -273,10 +265,8 @@
       </w:pPr>
       <w:r>
         <w:rPr>
-          <w:b/>
-          <w:bCs/>
-          <w:i w:val="false"/>
-          <w:iCs w:val="false"/>
+          <w:b w:val="false"/>
+          <w:bCs w:val="false"/>
         </w:rPr>
       </w:r>
     </w:p>
@@ -384,10 +374,8 @@
       </w:pPr>
       <w:r>
         <w:rPr>
-          <w:b/>
-          <w:bCs/>
-          <w:i w:val="false"/>
-          <w:iCs w:val="false"/>
+          <w:b w:val="false"/>
+          <w:bCs w:val="false"/>
         </w:rPr>
       </w:r>
     </w:p>
@@ -426,10 +414,8 @@
       </w:pPr>
       <w:r>
         <w:rPr>
-          <w:b/>
-          <w:bCs/>
-          <w:i w:val="false"/>
-          <w:iCs w:val="false"/>
+          <w:b w:val="false"/>
+          <w:bCs w:val="false"/>
         </w:rPr>
       </w:r>
     </w:p>
@@ -476,48 +462,30 @@
           <w:i w:val="false"/>
           <w:iCs w:val="false"/>
         </w:rPr>
-        <w:t xml:space="preserve">1. Рефлективность – если y являеться подмножеством x то x определяет y, при этом такая зависимость – тривиальная. </w:t>
-      </w:r>
-      <w:r>
-        <w:rPr>
-          <w:b w:val="false"/>
-          <w:bCs w:val="false"/>
-          <w:i w:val="false"/>
-          <w:iCs w:val="false"/>
-        </w:rPr>
-        <w:t>Y c X =&gt; x → y</w:t>
-      </w:r>
-    </w:p>
-    <w:p>
-      <w:pPr>
-        <w:pStyle w:val="Normal"/>
-        <w:bidi w:val="0"/>
-        <w:jc w:val="start"/>
-        <w:rPr>
-          <w:b/>
-          <w:bCs/>
-          <w:i w:val="false"/>
-          <w:i w:val="false"/>
-          <w:iCs w:val="false"/>
-        </w:rPr>
-      </w:pPr>
-      <w:r>
-        <w:rPr>
-          <w:b w:val="false"/>
-          <w:bCs w:val="false"/>
-          <w:i w:val="false"/>
-          <w:iCs w:val="false"/>
-        </w:rPr>
-        <w:t>2. Дополнение –</w:t>
-      </w:r>
-      <w:r>
-        <w:rPr>
-          <w:b w:val="false"/>
-          <w:bCs w:val="false"/>
-          <w:i w:val="false"/>
-          <w:iCs w:val="false"/>
-        </w:rPr>
-        <w:t xml:space="preserve"> A → B =&gt; AC → BC</w:t>
+        <w:t>1. Рефлективность – если y являеться подмножеством x то x определяет y, при этом такая зависимость – тривиальная. Y c X =&gt; x → y</w:t>
+      </w:r>
+    </w:p>
+    <w:p>
+      <w:pPr>
+        <w:pStyle w:val="Normal"/>
+        <w:bidi w:val="0"/>
+        <w:jc w:val="start"/>
+        <w:rPr>
+          <w:b/>
+          <w:bCs/>
+          <w:i w:val="false"/>
+          <w:i w:val="false"/>
+          <w:iCs w:val="false"/>
+        </w:rPr>
+      </w:pPr>
+      <w:r>
+        <w:rPr>
+          <w:b w:val="false"/>
+          <w:bCs w:val="false"/>
+          <w:i w:val="false"/>
+          <w:iCs w:val="false"/>
+        </w:rPr>
+        <w:t>2. Дополнение – A → B =&gt; AC → BC</w:t>
       </w:r>
     </w:p>
     <w:p>
@@ -672,10 +640,8 @@
       </w:pPr>
       <w:r>
         <w:rPr>
-          <w:b/>
-          <w:bCs/>
-          <w:i w:val="false"/>
-          <w:iCs w:val="false"/>
+          <w:b w:val="false"/>
+          <w:bCs w:val="false"/>
         </w:rPr>
       </w:r>
     </w:p>
@@ -764,10 +730,8 @@
       </w:pPr>
       <w:r>
         <w:rPr>
-          <w:b/>
-          <w:bCs/>
-          <w:i w:val="false"/>
-          <w:iCs w:val="false"/>
+          <w:b w:val="false"/>
+          <w:bCs w:val="false"/>
         </w:rPr>
       </w:r>
     </w:p>
@@ -852,10 +816,8 @@
       </w:pPr>
       <w:r>
         <w:rPr>
-          <w:b/>
-          <w:bCs/>
-          <w:i w:val="false"/>
-          <w:iCs w:val="false"/>
+          <w:b w:val="false"/>
+          <w:bCs w:val="false"/>
         </w:rPr>
       </w:r>
     </w:p>
@@ -903,10 +865,8 @@
       </w:pPr>
       <w:r>
         <w:rPr>
-          <w:b/>
-          <w:bCs/>
-          <w:i w:val="false"/>
-          <w:iCs w:val="false"/>
+          <w:b w:val="false"/>
+          <w:bCs w:val="false"/>
         </w:rPr>
       </w:r>
     </w:p>
@@ -953,34 +913,7 @@
           <w:i w:val="false"/>
           <w:iCs w:val="false"/>
         </w:rPr>
-        <w:t xml:space="preserve">Сотрудники (код, ФИО, пол, дата рождения, </w:t>
-      </w:r>
-      <w:r>
-        <w:rPr>
-          <w:b w:val="false"/>
-          <w:bCs w:val="false"/>
-          <w:i w:val="false"/>
-          <w:iCs w:val="false"/>
-        </w:rPr>
-        <w:t>возрастная категория</w:t>
-      </w:r>
-      <w:r>
-        <w:rPr>
-          <w:b w:val="false"/>
-          <w:bCs w:val="false"/>
-          <w:i w:val="false"/>
-          <w:iCs w:val="false"/>
-        </w:rPr>
-        <w:t xml:space="preserve">). </w:t>
-      </w:r>
-      <w:r>
-        <w:rPr>
-          <w:b w:val="false"/>
-          <w:bCs w:val="false"/>
-          <w:i w:val="false"/>
-          <w:iCs w:val="false"/>
-        </w:rPr>
-        <w:t xml:space="preserve">Добовление </w:t>
+        <w:t xml:space="preserve">Сотрудники (код, ФИО, пол, дата рождения, возрастная категория). Добовление </w:t>
       </w:r>
       <w:r>
         <w:rPr>
@@ -1036,43 +969,32 @@
       </w:pPr>
       <w:r>
         <w:rPr>
-          <w:b/>
-          <w:bCs/>
-          <w:i w:val="false"/>
-          <w:iCs w:val="false"/>
-        </w:rPr>
-      </w:r>
-    </w:p>
-    <w:p>
-      <w:pPr>
-        <w:pStyle w:val="Normal"/>
-        <w:bidi w:val="0"/>
-        <w:jc w:val="start"/>
-        <w:rPr>
-          <w:b/>
-          <w:bCs/>
-          <w:i w:val="false"/>
-          <w:i w:val="false"/>
-          <w:iCs w:val="false"/>
-        </w:rPr>
-      </w:pPr>
-      <w:r>
-        <w:rPr>
-          <w:b w:val="false"/>
-          <w:bCs w:val="false"/>
-          <w:i w:val="false"/>
-          <w:iCs w:val="false"/>
-        </w:rPr>
-        <w:t xml:space="preserve">Можно онтнести к нежелательным: много дубликатов, </w:t>
-      </w:r>
-      <w:r>
-        <w:rPr>
-          <w:b w:val="false"/>
-          <w:bCs w:val="false"/>
-          <w:i w:val="false"/>
-          <w:iCs w:val="false"/>
-        </w:rPr>
-        <w:t>нужно выполнять перещет.</w:t>
+          <w:b w:val="false"/>
+          <w:bCs w:val="false"/>
+        </w:rPr>
+      </w:r>
+    </w:p>
+    <w:p>
+      <w:pPr>
+        <w:pStyle w:val="Normal"/>
+        <w:bidi w:val="0"/>
+        <w:jc w:val="start"/>
+        <w:rPr>
+          <w:b/>
+          <w:bCs/>
+          <w:i w:val="false"/>
+          <w:i w:val="false"/>
+          <w:iCs w:val="false"/>
+        </w:rPr>
+      </w:pPr>
+      <w:r>
+        <w:rPr>
+          <w:b w:val="false"/>
+          <w:bCs w:val="false"/>
+          <w:i w:val="false"/>
+          <w:iCs w:val="false"/>
+        </w:rPr>
+        <w:t>Можно онтнести к нежелательным: много дубликатов, нужно выполнять перещет.</w:t>
       </w:r>
     </w:p>
     <w:p>
@@ -1142,10 +1064,8 @@
       </w:pPr>
       <w:r>
         <w:rPr>
-          <w:b/>
-          <w:bCs/>
-          <w:i w:val="false"/>
-          <w:iCs w:val="false"/>
+          <w:b w:val="false"/>
+          <w:bCs w:val="false"/>
         </w:rPr>
       </w:r>
     </w:p>
@@ -1184,10 +1104,8 @@
       </w:pPr>
       <w:r>
         <w:rPr>
-          <w:b/>
-          <w:bCs/>
-          <w:i w:val="false"/>
-          <w:iCs w:val="false"/>
+          <w:b w:val="false"/>
+          <w:bCs w:val="false"/>
         </w:rPr>
       </w:r>
     </w:p>
@@ -1253,10 +1171,8 @@
       </w:pPr>
       <w:r>
         <w:rPr>
-          <w:b/>
-          <w:bCs/>
-          <w:i w:val="false"/>
-          <w:iCs w:val="false"/>
+          <w:b w:val="false"/>
+          <w:bCs w:val="false"/>
         </w:rPr>
       </w:r>
     </w:p>
@@ -1394,11 +1310,7 @@
       </w:pPr>
       <w:r>
         <w:rPr/>
-        <w:t xml:space="preserve">3. </w:t>
-      </w:r>
-      <w:r>
-        <w:rPr/>
-        <w:t>x → y, y → z, z транзитивно зависим от x. Отношение в 3 когда оно в 2 и каджый не ключевой атрибут нетразитивно зависит от первичного ключа</w:t>
+        <w:t>3. x → y, y → z, z транзитивно зависим от x. Отношение в 3 когда оно в 2 и каджый не ключевой атрибут нетразитивно зависит от первичного ключа</w:t>
       </w:r>
     </w:p>
     <w:p>
@@ -1704,58 +1616,2016 @@
     </w:p>
     <w:p>
       <w:pPr>
-        <w:pStyle w:val="Normal"/>
-        <w:bidi w:val="0"/>
-        <w:jc w:val="start"/>
-        <w:rPr>
-          <w:b w:val="false"/>
-          <w:bCs w:val="false"/>
-        </w:rPr>
-      </w:pPr>
-      <w:r>
-        <w:rPr>
-          <w:b/>
-          <w:bCs/>
-          <w:i w:val="false"/>
-          <w:iCs w:val="false"/>
-        </w:rPr>
-      </w:r>
-    </w:p>
-    <w:p>
-      <w:pPr>
-        <w:pStyle w:val="Normal"/>
-        <w:bidi w:val="0"/>
-        <w:jc w:val="start"/>
-        <w:rPr>
-          <w:b w:val="false"/>
-          <w:bCs w:val="false"/>
-        </w:rPr>
-      </w:pPr>
-      <w:r>
-        <w:rPr>
-          <w:b/>
-          <w:bCs/>
-          <w:i w:val="false"/>
-          <w:iCs w:val="false"/>
-        </w:rPr>
-      </w:r>
-    </w:p>
-    <w:p>
-      <w:pPr>
-        <w:pStyle w:val="Normal"/>
-        <w:bidi w:val="0"/>
-        <w:jc w:val="start"/>
-        <w:rPr>
-          <w:b w:val="false"/>
-          <w:bCs w:val="false"/>
-        </w:rPr>
-      </w:pPr>
-      <w:r>
-        <w:rPr>
-          <w:b/>
-          <w:bCs/>
-          <w:i w:val="false"/>
-          <w:iCs w:val="false"/>
+        <w:pStyle w:val="BodyText"/>
+        <w:bidi w:val="0"/>
+        <w:jc w:val="start"/>
+        <w:rPr>
+          <w:b w:val="false"/>
+          <w:bCs w:val="false"/>
+        </w:rPr>
+      </w:pPr>
+      <w:r>
+        <w:rPr/>
+      </w:r>
+    </w:p>
+    <w:p>
+      <w:pPr>
+        <w:pStyle w:val="BodyText"/>
+        <w:bidi w:val="0"/>
+        <w:jc w:val="start"/>
+        <w:rPr>
+          <w:b w:val="false"/>
+          <w:bCs w:val="false"/>
+        </w:rPr>
+      </w:pPr>
+      <w:r>
+        <w:rPr/>
+      </w:r>
+    </w:p>
+    <w:p>
+      <w:pPr>
+        <w:pStyle w:val="BodyText"/>
+        <w:bidi w:val="0"/>
+        <w:jc w:val="center"/>
+        <w:rPr>
+          <w:b/>
+          <w:bCs/>
+          <w:i w:val="false"/>
+          <w:i w:val="false"/>
+          <w:iCs w:val="false"/>
+        </w:rPr>
+      </w:pPr>
+      <w:r>
+        <w:rPr>
+          <w:b/>
+          <w:bCs/>
+          <w:i w:val="false"/>
+          <w:iCs w:val="false"/>
+        </w:rPr>
+        <w:t>SQL</w:t>
+      </w:r>
+    </w:p>
+    <w:p>
+      <w:pPr>
+        <w:pStyle w:val="BodyText"/>
+        <w:bidi w:val="0"/>
+        <w:jc w:val="start"/>
+        <w:rPr>
+          <w:b w:val="false"/>
+          <w:bCs w:val="false"/>
+          <w:i w:val="false"/>
+          <w:i w:val="false"/>
+          <w:iCs w:val="false"/>
+        </w:rPr>
+      </w:pPr>
+      <w:r>
+        <w:rPr>
+          <w:b w:val="false"/>
+          <w:bCs w:val="false"/>
+          <w:i w:val="false"/>
+          <w:iCs w:val="false"/>
+        </w:rPr>
+        <w:t xml:space="preserve">DDL – работа со структурой бд, укладываються в: </w:t>
+      </w:r>
+    </w:p>
+    <w:p>
+      <w:pPr>
+        <w:pStyle w:val="BodyText"/>
+        <w:bidi w:val="0"/>
+        <w:jc w:val="start"/>
+        <w:rPr>
+          <w:b w:val="false"/>
+          <w:bCs w:val="false"/>
+          <w:i w:val="false"/>
+          <w:i w:val="false"/>
+          <w:iCs w:val="false"/>
+          <w:highlight w:val="none"/>
+          <w:shd w:fill="FFFF00" w:val="clear"/>
+        </w:rPr>
+      </w:pPr>
+      <w:r>
+        <w:rPr>
+          <w:b w:val="false"/>
+          <w:bCs w:val="false"/>
+          <w:i w:val="false"/>
+          <w:iCs w:val="false"/>
+          <w:shd w:fill="FFFF00" w:val="clear"/>
+        </w:rPr>
+        <w:t>CREATE</w:t>
+      </w:r>
+    </w:p>
+    <w:p>
+      <w:pPr>
+        <w:pStyle w:val="BodyText"/>
+        <w:bidi w:val="0"/>
+        <w:jc w:val="start"/>
+        <w:rPr>
+          <w:b w:val="false"/>
+          <w:bCs w:val="false"/>
+          <w:i w:val="false"/>
+          <w:i w:val="false"/>
+          <w:iCs w:val="false"/>
+        </w:rPr>
+      </w:pPr>
+      <w:r>
+        <w:rPr>
+          <w:b w:val="false"/>
+          <w:bCs w:val="false"/>
+          <w:i w:val="false"/>
+          <w:iCs w:val="false"/>
+          <w:shd w:fill="FFFF00" w:val="clear"/>
+        </w:rPr>
+        <w:t>ALTER</w:t>
+      </w:r>
+      <w:r>
+        <w:rPr>
+          <w:b w:val="false"/>
+          <w:bCs w:val="false"/>
+          <w:i w:val="false"/>
+          <w:iCs w:val="false"/>
+        </w:rPr>
+        <w:tab/>
+        <w:t>→ объект &lt;имя, объекта&gt; [набор данных]</w:t>
+      </w:r>
+    </w:p>
+    <w:p>
+      <w:pPr>
+        <w:pStyle w:val="BodyText"/>
+        <w:bidi w:val="0"/>
+        <w:jc w:val="start"/>
+        <w:rPr>
+          <w:b w:val="false"/>
+          <w:bCs w:val="false"/>
+          <w:i w:val="false"/>
+          <w:i w:val="false"/>
+          <w:iCs w:val="false"/>
+        </w:rPr>
+      </w:pPr>
+      <w:r>
+        <w:rPr>
+          <w:b w:val="false"/>
+          <w:bCs w:val="false"/>
+          <w:i w:val="false"/>
+          <w:iCs w:val="false"/>
+          <w:shd w:fill="FFFF00" w:val="clear"/>
+        </w:rPr>
+        <w:t>DROP</w:t>
+      </w:r>
+      <w:r>
+        <w:rPr>
+          <w:b w:val="false"/>
+          <w:bCs w:val="false"/>
+          <w:i w:val="false"/>
+          <w:iCs w:val="false"/>
+        </w:rPr>
+        <w:t xml:space="preserve"> </w:t>
+      </w:r>
+    </w:p>
+    <w:p>
+      <w:pPr>
+        <w:pStyle w:val="BodyText"/>
+        <w:bidi w:val="0"/>
+        <w:jc w:val="start"/>
+        <w:rPr>
+          <w:b w:val="false"/>
+          <w:bCs w:val="false"/>
+          <w:i w:val="false"/>
+          <w:i w:val="false"/>
+          <w:iCs w:val="false"/>
+        </w:rPr>
+      </w:pPr>
+      <w:r>
+        <w:rPr>
+          <w:b w:val="false"/>
+          <w:bCs w:val="false"/>
+          <w:i w:val="false"/>
+          <w:iCs w:val="false"/>
+        </w:rPr>
+      </w:r>
+    </w:p>
+    <w:p>
+      <w:pPr>
+        <w:pStyle w:val="BodyText"/>
+        <w:bidi w:val="0"/>
+        <w:jc w:val="center"/>
+        <w:rPr>
+          <w:b/>
+          <w:bCs/>
+          <w:i w:val="false"/>
+          <w:i w:val="false"/>
+          <w:iCs w:val="false"/>
+        </w:rPr>
+      </w:pPr>
+      <w:r>
+        <w:rPr>
+          <w:b/>
+          <w:bCs/>
+          <w:i w:val="false"/>
+          <w:iCs w:val="false"/>
+        </w:rPr>
+        <w:t>Основные объекты дб</w:t>
+      </w:r>
+    </w:p>
+    <w:p>
+      <w:pPr>
+        <w:pStyle w:val="Normal"/>
+        <w:bidi w:val="0"/>
+        <w:jc w:val="start"/>
+        <w:rPr>
+          <w:b w:val="false"/>
+          <w:bCs w:val="false"/>
+          <w:i w:val="false"/>
+          <w:i w:val="false"/>
+          <w:iCs w:val="false"/>
+        </w:rPr>
+      </w:pPr>
+      <w:r>
+        <w:rPr>
+          <w:b w:val="false"/>
+          <w:bCs w:val="false"/>
+          <w:i w:val="false"/>
+          <w:iCs w:val="false"/>
+        </w:rPr>
+        <w:t xml:space="preserve">1. База данных – </w:t>
+      </w:r>
+      <w:r>
+        <w:rPr>
+          <w:b w:val="false"/>
+          <w:bCs w:val="false"/>
+          <w:i w:val="false"/>
+          <w:iCs w:val="false"/>
+        </w:rPr>
+        <w:t>контейнер который содержит, таблици и другие объекты.</w:t>
+      </w:r>
+    </w:p>
+    <w:p>
+      <w:pPr>
+        <w:pStyle w:val="Normal"/>
+        <w:bidi w:val="0"/>
+        <w:jc w:val="start"/>
+        <w:rPr>
+          <w:b w:val="false"/>
+          <w:bCs w:val="false"/>
+          <w:i w:val="false"/>
+          <w:i w:val="false"/>
+          <w:iCs w:val="false"/>
+        </w:rPr>
+      </w:pPr>
+      <w:r>
+        <w:rPr>
+          <w:b w:val="false"/>
+          <w:bCs w:val="false"/>
+          <w:i w:val="false"/>
+          <w:iCs w:val="false"/>
+        </w:rPr>
+        <w:t>2. Схема – часть базы данных хв пределах которой, все имена объектов должны быть уникальны.</w:t>
+      </w:r>
+    </w:p>
+    <w:p>
+      <w:pPr>
+        <w:pStyle w:val="Normal"/>
+        <w:bidi w:val="0"/>
+        <w:jc w:val="start"/>
+        <w:rPr>
+          <w:b w:val="false"/>
+          <w:bCs w:val="false"/>
+          <w:i w:val="false"/>
+          <w:i w:val="false"/>
+          <w:iCs w:val="false"/>
+        </w:rPr>
+      </w:pPr>
+      <w:r>
+        <w:rPr>
+          <w:b w:val="false"/>
+          <w:bCs w:val="false"/>
+          <w:i w:val="false"/>
+          <w:iCs w:val="false"/>
+        </w:rPr>
+        <w:t>3. Таблица – основной объект бд. В отличии от релеационной теории в стандарте sql, таблица определяеться как мультимножество строк.</w:t>
+      </w:r>
+    </w:p>
+    <w:p>
+      <w:pPr>
+        <w:pStyle w:val="Normal"/>
+        <w:bidi w:val="0"/>
+        <w:jc w:val="start"/>
+        <w:rPr>
+          <w:b w:val="false"/>
+          <w:bCs w:val="false"/>
+          <w:i w:val="false"/>
+          <w:i w:val="false"/>
+          <w:iCs w:val="false"/>
+        </w:rPr>
+      </w:pPr>
+      <w:r>
+        <w:rPr>
+          <w:b w:val="false"/>
+          <w:bCs w:val="false"/>
+          <w:i w:val="false"/>
+          <w:iCs w:val="false"/>
+        </w:rPr>
+        <w:t>4. INDEX – вспмогательный объект, для ускарения операции поиска данных, однако при этом замедляет операции вставки, удаления, обновления строк таблици. В качестве структуру данных для хранения индексов, используеться B-tree (сильно ветвляшееся дерево, B дерево). Для потенциальных ключей таблици, автоматически создаються индексы.</w:t>
+      </w:r>
+    </w:p>
+    <w:p>
+      <w:pPr>
+        <w:pStyle w:val="Normal"/>
+        <w:bidi w:val="0"/>
+        <w:jc w:val="start"/>
+        <w:rPr>
+          <w:b w:val="false"/>
+          <w:bCs w:val="false"/>
+          <w:i w:val="false"/>
+          <w:i w:val="false"/>
+          <w:iCs w:val="false"/>
+        </w:rPr>
+      </w:pPr>
+      <w:r>
+        <w:rPr>
+          <w:b w:val="false"/>
+          <w:bCs w:val="false"/>
+          <w:i w:val="false"/>
+          <w:iCs w:val="false"/>
+        </w:rPr>
+        <w:t>5. VIEW – представление, именной запрос на выборку, который храниться в бд, и выполняеться на сервере при любом обращении по имени, создавая виртуальную таблицу с отобранными данными.</w:t>
+      </w:r>
+    </w:p>
+    <w:p>
+      <w:pPr>
+        <w:pStyle w:val="Normal"/>
+        <w:bidi w:val="0"/>
+        <w:jc w:val="start"/>
+        <w:rPr>
+          <w:b w:val="false"/>
+          <w:bCs w:val="false"/>
+          <w:i w:val="false"/>
+          <w:i w:val="false"/>
+          <w:iCs w:val="false"/>
+        </w:rPr>
+      </w:pPr>
+      <w:r>
+        <w:rPr>
+          <w:b w:val="false"/>
+          <w:bCs w:val="false"/>
+          <w:i w:val="false"/>
+          <w:iCs w:val="false"/>
+        </w:rPr>
+        <w:t>6. Хранимые процедуры или функции – данные объекты, пишуться на процедурном расширении языка sql, который дополняет его такими управляющими консрукциями как ветвление и циклы и позволяет реализовать любые алгоритымы обработки данных.</w:t>
+      </w:r>
+    </w:p>
+    <w:p>
+      <w:pPr>
+        <w:pStyle w:val="Normal"/>
+        <w:bidi w:val="0"/>
+        <w:jc w:val="start"/>
+        <w:rPr>
+          <w:b w:val="false"/>
+          <w:bCs w:val="false"/>
+          <w:i w:val="false"/>
+          <w:i w:val="false"/>
+          <w:iCs w:val="false"/>
+        </w:rPr>
+      </w:pPr>
+      <w:r>
+        <w:rPr>
+          <w:b w:val="false"/>
+          <w:bCs w:val="false"/>
+          <w:i w:val="false"/>
+          <w:iCs w:val="false"/>
+        </w:rPr>
+        <w:t>7. Тригер( TRIGGER ) - особый вид хранимой процедуры, который срабатывает автоматически при наступлении определенных событий в бд. Основными событиями являються вставка обновление, удаление строк.</w:t>
+      </w:r>
+    </w:p>
+    <w:p>
+      <w:pPr>
+        <w:pStyle w:val="Normal"/>
+        <w:bidi w:val="0"/>
+        <w:jc w:val="start"/>
+        <w:rPr>
+          <w:b w:val="false"/>
+          <w:bCs w:val="false"/>
+          <w:i w:val="false"/>
+          <w:i w:val="false"/>
+          <w:iCs w:val="false"/>
+        </w:rPr>
+      </w:pPr>
+      <w:r>
+        <w:rPr>
+          <w:b w:val="false"/>
+          <w:bCs w:val="false"/>
+          <w:i w:val="false"/>
+          <w:iCs w:val="false"/>
+        </w:rPr>
+        <w:t>8. Последовательность ( SEQUENCE ) - объект для генерации уникальных значений, например сурогатных первичных ключей таблици.</w:t>
+      </w:r>
+    </w:p>
+    <w:p>
+      <w:pPr>
+        <w:pStyle w:val="Normal"/>
+        <w:bidi w:val="0"/>
+        <w:jc w:val="start"/>
+        <w:rPr>
+          <w:b w:val="false"/>
+          <w:bCs w:val="false"/>
+          <w:i w:val="false"/>
+          <w:i w:val="false"/>
+          <w:iCs w:val="false"/>
+        </w:rPr>
+      </w:pPr>
+      <w:r>
+        <w:rPr>
+          <w:b w:val="false"/>
+          <w:bCs w:val="false"/>
+          <w:i w:val="false"/>
+          <w:iCs w:val="false"/>
+        </w:rPr>
+        <w:t>9. USER, ROLE – пользователи, которые хранять пользователей и их права на выполнение действий в бд.</w:t>
+      </w:r>
+    </w:p>
+    <w:p>
+      <w:pPr>
+        <w:pStyle w:val="Normal"/>
+        <w:bidi w:val="0"/>
+        <w:jc w:val="start"/>
+        <w:rPr>
+          <w:b w:val="false"/>
+          <w:bCs w:val="false"/>
+          <w:i w:val="false"/>
+          <w:i w:val="false"/>
+          <w:iCs w:val="false"/>
+        </w:rPr>
+      </w:pPr>
+      <w:r>
+        <w:rPr>
+          <w:b w:val="false"/>
+          <w:bCs w:val="false"/>
+          <w:i w:val="false"/>
+          <w:iCs w:val="false"/>
+        </w:rPr>
+      </w:r>
+    </w:p>
+    <w:p>
+      <w:pPr>
+        <w:pStyle w:val="Normal"/>
+        <w:bidi w:val="0"/>
+        <w:jc w:val="start"/>
+        <w:rPr>
+          <w:b w:val="false"/>
+          <w:bCs w:val="false"/>
+          <w:i w:val="false"/>
+          <w:i w:val="false"/>
+          <w:iCs w:val="false"/>
+        </w:rPr>
+      </w:pPr>
+      <w:r>
+        <w:rPr>
+          <w:b w:val="false"/>
+          <w:bCs w:val="false"/>
+          <w:i w:val="false"/>
+          <w:iCs w:val="false"/>
+        </w:rPr>
+        <w:t>Пример:</w:t>
+      </w:r>
+    </w:p>
+    <w:p>
+      <w:pPr>
+        <w:pStyle w:val="Normal"/>
+        <w:bidi w:val="0"/>
+        <w:jc w:val="start"/>
+        <w:rPr>
+          <w:b w:val="false"/>
+          <w:bCs w:val="false"/>
+          <w:i w:val="false"/>
+          <w:i w:val="false"/>
+          <w:iCs w:val="false"/>
+        </w:rPr>
+      </w:pPr>
+      <w:r>
+        <w:rPr>
+          <w:b w:val="false"/>
+          <w:bCs w:val="false"/>
+          <w:i w:val="false"/>
+          <w:iCs w:val="false"/>
+        </w:rPr>
+      </w:r>
+    </w:p>
+    <w:p>
+      <w:pPr>
+        <w:pStyle w:val="Normal"/>
+        <w:bidi w:val="0"/>
+        <w:jc w:val="start"/>
+        <w:rPr>
+          <w:b w:val="false"/>
+          <w:bCs w:val="false"/>
+          <w:i w:val="false"/>
+          <w:i w:val="false"/>
+          <w:iCs w:val="false"/>
+        </w:rPr>
+      </w:pPr>
+      <w:r>
+        <w:rPr>
+          <w:b w:val="false"/>
+          <w:bCs w:val="false"/>
+          <w:i w:val="false"/>
+          <w:iCs w:val="false"/>
+        </w:rPr>
+        <w:t>CREATE table &lt;имя таблици&gt;</w:t>
+      </w:r>
+    </w:p>
+    <w:p>
+      <w:pPr>
+        <w:pStyle w:val="Normal"/>
+        <w:bidi w:val="0"/>
+        <w:jc w:val="start"/>
+        <w:rPr>
+          <w:b w:val="false"/>
+          <w:bCs w:val="false"/>
+          <w:i w:val="false"/>
+          <w:i w:val="false"/>
+          <w:iCs w:val="false"/>
+        </w:rPr>
+      </w:pPr>
+      <w:r>
+        <w:rPr>
+          <w:b w:val="false"/>
+          <w:bCs w:val="false"/>
+          <w:i w:val="false"/>
+          <w:iCs w:val="false"/>
+        </w:rPr>
+        <w:t>(список столбцов, [список ограничений таблици])</w:t>
+      </w:r>
+    </w:p>
+    <w:p>
+      <w:pPr>
+        <w:pStyle w:val="Normal"/>
+        <w:bidi w:val="0"/>
+        <w:jc w:val="start"/>
+        <w:rPr>
+          <w:b w:val="false"/>
+          <w:bCs w:val="false"/>
+          <w:i w:val="false"/>
+          <w:i w:val="false"/>
+          <w:iCs w:val="false"/>
+        </w:rPr>
+      </w:pPr>
+      <w:r>
+        <w:rPr>
+          <w:b w:val="false"/>
+          <w:bCs w:val="false"/>
+          <w:i w:val="false"/>
+          <w:iCs w:val="false"/>
+        </w:rPr>
+        <w:t>имя_столбца</w:t>
+      </w:r>
+    </w:p>
+    <w:p>
+      <w:pPr>
+        <w:pStyle w:val="Normal"/>
+        <w:bidi w:val="0"/>
+        <w:jc w:val="start"/>
+        <w:rPr>
+          <w:b w:val="false"/>
+          <w:bCs w:val="false"/>
+          <w:i w:val="false"/>
+          <w:i w:val="false"/>
+          <w:iCs w:val="false"/>
+        </w:rPr>
+      </w:pPr>
+      <w:r>
+        <w:rPr>
+          <w:b w:val="false"/>
+          <w:bCs w:val="false"/>
+          <w:i w:val="false"/>
+          <w:iCs w:val="false"/>
+        </w:rPr>
+        <w:t>тип_столбца</w:t>
+      </w:r>
+    </w:p>
+    <w:p>
+      <w:pPr>
+        <w:pStyle w:val="Normal"/>
+        <w:bidi w:val="0"/>
+        <w:jc w:val="start"/>
+        <w:rPr>
+          <w:b w:val="false"/>
+          <w:bCs w:val="false"/>
+          <w:i w:val="false"/>
+          <w:i w:val="false"/>
+          <w:iCs w:val="false"/>
+        </w:rPr>
+      </w:pPr>
+      <w:r>
+        <w:rPr>
+          <w:b w:val="false"/>
+          <w:bCs w:val="false"/>
+          <w:i w:val="false"/>
+          <w:iCs w:val="false"/>
+        </w:rPr>
+        <w:t>[DEFAULT значение]</w:t>
+      </w:r>
+    </w:p>
+    <w:p>
+      <w:pPr>
+        <w:pStyle w:val="Normal"/>
+        <w:bidi w:val="0"/>
+        <w:jc w:val="start"/>
+        <w:rPr>
+          <w:b w:val="false"/>
+          <w:bCs w:val="false"/>
+          <w:i w:val="false"/>
+          <w:i w:val="false"/>
+          <w:iCs w:val="false"/>
+        </w:rPr>
+      </w:pPr>
+      <w:r>
+        <w:rPr>
+          <w:b w:val="false"/>
+          <w:bCs w:val="false"/>
+          <w:i w:val="false"/>
+          <w:iCs w:val="false"/>
+        </w:rPr>
+        <w:t>[список ограничений столбца]</w:t>
+      </w:r>
+    </w:p>
+    <w:p>
+      <w:pPr>
+        <w:pStyle w:val="Normal"/>
+        <w:bidi w:val="0"/>
+        <w:jc w:val="start"/>
+        <w:rPr>
+          <w:b w:val="false"/>
+          <w:bCs w:val="false"/>
+          <w:i w:val="false"/>
+          <w:i w:val="false"/>
+          <w:iCs w:val="false"/>
+        </w:rPr>
+      </w:pPr>
+      <w:r>
+        <w:rPr>
+          <w:b w:val="false"/>
+          <w:bCs w:val="false"/>
+          <w:i w:val="false"/>
+          <w:iCs w:val="false"/>
+        </w:rPr>
+      </w:r>
+    </w:p>
+    <w:p>
+      <w:pPr>
+        <w:pStyle w:val="Normal"/>
+        <w:bidi w:val="0"/>
+        <w:jc w:val="start"/>
+        <w:rPr>
+          <w:b w:val="false"/>
+          <w:bCs w:val="false"/>
+          <w:i w:val="false"/>
+          <w:i w:val="false"/>
+          <w:iCs w:val="false"/>
+        </w:rPr>
+      </w:pPr>
+      <w:r>
+        <w:rPr>
+          <w:b w:val="false"/>
+          <w:bCs w:val="false"/>
+          <w:i w:val="false"/>
+          <w:iCs w:val="false"/>
+        </w:rPr>
+        <w:t>Имя столбца должно быть уникально.</w:t>
+      </w:r>
+    </w:p>
+    <w:p>
+      <w:pPr>
+        <w:pStyle w:val="Normal"/>
+        <w:bidi w:val="0"/>
+        <w:jc w:val="start"/>
+        <w:rPr>
+          <w:b w:val="false"/>
+          <w:bCs w:val="false"/>
+          <w:i w:val="false"/>
+          <w:i w:val="false"/>
+          <w:iCs w:val="false"/>
+        </w:rPr>
+      </w:pPr>
+      <w:r>
+        <w:rPr>
+          <w:b w:val="false"/>
+          <w:bCs w:val="false"/>
+          <w:i w:val="false"/>
+          <w:iCs w:val="false"/>
+        </w:rPr>
+      </w:r>
+    </w:p>
+    <w:p>
+      <w:pPr>
+        <w:pStyle w:val="Normal"/>
+        <w:bidi w:val="0"/>
+        <w:jc w:val="start"/>
+        <w:rPr>
+          <w:b/>
+          <w:bCs/>
+          <w:i w:val="false"/>
+          <w:i w:val="false"/>
+          <w:iCs w:val="false"/>
+        </w:rPr>
+      </w:pPr>
+      <w:r>
+        <w:rPr>
+          <w:b/>
+          <w:bCs/>
+          <w:i w:val="false"/>
+          <w:iCs w:val="false"/>
+        </w:rPr>
+        <w:t>Типы данных:</w:t>
+      </w:r>
+    </w:p>
+    <w:p>
+      <w:pPr>
+        <w:pStyle w:val="Normal"/>
+        <w:bidi w:val="0"/>
+        <w:jc w:val="start"/>
+        <w:rPr>
+          <w:b w:val="false"/>
+          <w:bCs w:val="false"/>
+          <w:i w:val="false"/>
+          <w:i w:val="false"/>
+          <w:iCs w:val="false"/>
+        </w:rPr>
+      </w:pPr>
+      <w:r>
+        <w:rPr>
+          <w:b w:val="false"/>
+          <w:bCs w:val="false"/>
+          <w:i w:val="false"/>
+          <w:iCs w:val="false"/>
+        </w:rPr>
+        <w:t>1. Числовые – 2 SMALLINT, 4 INTEGER (INT), 8 BIGINT</w:t>
+      </w:r>
+    </w:p>
+    <w:p>
+      <w:pPr>
+        <w:pStyle w:val="Normal"/>
+        <w:bidi w:val="0"/>
+        <w:jc w:val="start"/>
+        <w:rPr>
+          <w:b w:val="false"/>
+          <w:bCs w:val="false"/>
+          <w:i w:val="false"/>
+          <w:i w:val="false"/>
+          <w:iCs w:val="false"/>
+        </w:rPr>
+      </w:pPr>
+      <w:r>
+        <w:rPr>
+          <w:b w:val="false"/>
+          <w:bCs w:val="false"/>
+          <w:i w:val="false"/>
+          <w:iCs w:val="false"/>
+        </w:rPr>
+        <w:t>2. NUMERIC (P, S) – числа с фиксированной точкой, p – разряды, s – количество знаков после запятой.</w:t>
+      </w:r>
+    </w:p>
+    <w:p>
+      <w:pPr>
+        <w:pStyle w:val="Normal"/>
+        <w:bidi w:val="0"/>
+        <w:jc w:val="start"/>
+        <w:rPr>
+          <w:b w:val="false"/>
+          <w:bCs w:val="false"/>
+          <w:i w:val="false"/>
+          <w:i w:val="false"/>
+          <w:iCs w:val="false"/>
+        </w:rPr>
+      </w:pPr>
+      <w:r>
+        <w:rPr>
+          <w:b w:val="false"/>
+          <w:bCs w:val="false"/>
+          <w:i w:val="false"/>
+          <w:iCs w:val="false"/>
+        </w:rPr>
+        <w:t>3. FLOAT, REAL, DOUBLE , PRECISION – с плавающей точкой.</w:t>
+      </w:r>
+    </w:p>
+    <w:p>
+      <w:pPr>
+        <w:pStyle w:val="Normal"/>
+        <w:bidi w:val="0"/>
+        <w:jc w:val="start"/>
+        <w:rPr>
+          <w:b w:val="false"/>
+          <w:bCs w:val="false"/>
+          <w:i w:val="false"/>
+          <w:i w:val="false"/>
+          <w:iCs w:val="false"/>
+        </w:rPr>
+      </w:pPr>
+      <w:r>
+        <w:rPr>
+          <w:b w:val="false"/>
+          <w:bCs w:val="false"/>
+          <w:i w:val="false"/>
+          <w:iCs w:val="false"/>
+        </w:rPr>
+        <w:t>4. Строки – CHAR(n), VARCHAR(n), varchr байт столько сколько n, varchar память выделяеться автоматически, храниться под реальные значение текста + 4 байта под хранение размера текста.</w:t>
+      </w:r>
+    </w:p>
+    <w:p>
+      <w:pPr>
+        <w:pStyle w:val="Normal"/>
+        <w:bidi w:val="0"/>
+        <w:jc w:val="start"/>
+        <w:rPr>
+          <w:b w:val="false"/>
+          <w:bCs w:val="false"/>
+          <w:i w:val="false"/>
+          <w:i w:val="false"/>
+          <w:iCs w:val="false"/>
+        </w:rPr>
+      </w:pPr>
+      <w:r>
+        <w:rPr>
+          <w:b w:val="false"/>
+          <w:bCs w:val="false"/>
+          <w:i w:val="false"/>
+          <w:iCs w:val="false"/>
+        </w:rPr>
+        <w:t>5. TEXT</w:t>
+      </w:r>
+    </w:p>
+    <w:p>
+      <w:pPr>
+        <w:pStyle w:val="Normal"/>
+        <w:bidi w:val="0"/>
+        <w:jc w:val="start"/>
+        <w:rPr>
+          <w:b w:val="false"/>
+          <w:bCs w:val="false"/>
+          <w:i w:val="false"/>
+          <w:i w:val="false"/>
+          <w:iCs w:val="false"/>
+        </w:rPr>
+      </w:pPr>
+      <w:r>
+        <w:rPr>
+          <w:b w:val="false"/>
+          <w:bCs w:val="false"/>
+          <w:i w:val="false"/>
+          <w:iCs w:val="false"/>
+        </w:rPr>
+        <w:t>6. NCHAR (oracle) – строки в национальных кодеровках.</w:t>
+      </w:r>
+    </w:p>
+    <w:p>
+      <w:pPr>
+        <w:pStyle w:val="Normal"/>
+        <w:bidi w:val="0"/>
+        <w:jc w:val="start"/>
+        <w:rPr>
+          <w:b w:val="false"/>
+          <w:bCs w:val="false"/>
+          <w:i w:val="false"/>
+          <w:i w:val="false"/>
+          <w:iCs w:val="false"/>
+        </w:rPr>
+      </w:pPr>
+      <w:r>
+        <w:rPr>
+          <w:b w:val="false"/>
+          <w:bCs w:val="false"/>
+          <w:i w:val="false"/>
+          <w:iCs w:val="false"/>
+        </w:rPr>
+        <w:t>7. DATE, TIME, DATETIME, TIMESTAMP(с точностью до милесекунд).</w:t>
+      </w:r>
+    </w:p>
+    <w:p>
+      <w:pPr>
+        <w:pStyle w:val="Normal"/>
+        <w:bidi w:val="0"/>
+        <w:jc w:val="start"/>
+        <w:rPr>
+          <w:b w:val="false"/>
+          <w:bCs w:val="false"/>
+          <w:i w:val="false"/>
+          <w:i w:val="false"/>
+          <w:iCs w:val="false"/>
+        </w:rPr>
+      </w:pPr>
+      <w:r>
+        <w:rPr>
+          <w:b w:val="false"/>
+          <w:bCs w:val="false"/>
+          <w:i w:val="false"/>
+          <w:iCs w:val="false"/>
+        </w:rPr>
+        <w:t>8. BLOB – для хранения больших объектов, позволяет хранить в бд неструктурированную информацию.</w:t>
+      </w:r>
+    </w:p>
+    <w:p>
+      <w:pPr>
+        <w:pStyle w:val="Normal"/>
+        <w:bidi w:val="0"/>
+        <w:jc w:val="start"/>
+        <w:rPr>
+          <w:b w:val="false"/>
+          <w:bCs w:val="false"/>
+          <w:i w:val="false"/>
+          <w:i w:val="false"/>
+          <w:iCs w:val="false"/>
+        </w:rPr>
+      </w:pPr>
+      <w:r>
+        <w:rPr>
+          <w:b w:val="false"/>
+          <w:bCs w:val="false"/>
+          <w:i w:val="false"/>
+          <w:iCs w:val="false"/>
+        </w:rPr>
+        <w:t>9. JSON</w:t>
+      </w:r>
+    </w:p>
+    <w:p>
+      <w:pPr>
+        <w:pStyle w:val="Normal"/>
+        <w:bidi w:val="0"/>
+        <w:jc w:val="start"/>
+        <w:rPr>
+          <w:b w:val="false"/>
+          <w:bCs w:val="false"/>
+          <w:i w:val="false"/>
+          <w:i w:val="false"/>
+          <w:iCs w:val="false"/>
+        </w:rPr>
+      </w:pPr>
+      <w:r>
+        <w:rPr>
+          <w:b w:val="false"/>
+          <w:bCs w:val="false"/>
+          <w:i w:val="false"/>
+          <w:iCs w:val="false"/>
+        </w:rPr>
+      </w:r>
+    </w:p>
+    <w:p>
+      <w:pPr>
+        <w:pStyle w:val="Normal"/>
+        <w:bidi w:val="0"/>
+        <w:jc w:val="start"/>
+        <w:rPr>
+          <w:b/>
+          <w:bCs/>
+          <w:i w:val="false"/>
+          <w:i w:val="false"/>
+          <w:iCs w:val="false"/>
+        </w:rPr>
+      </w:pPr>
+      <w:r>
+        <w:rPr>
+          <w:b/>
+          <w:bCs/>
+          <w:i w:val="false"/>
+          <w:iCs w:val="false"/>
+        </w:rPr>
+        <w:t>Ограничения</w:t>
+      </w:r>
+      <w:r>
+        <w:rPr>
+          <w:b w:val="false"/>
+          <w:bCs w:val="false"/>
+          <w:i w:val="false"/>
+          <w:iCs w:val="false"/>
+        </w:rPr>
+        <w:t>, позволяют создавать</w:t>
+      </w:r>
+      <w:r>
+        <w:rPr>
+          <w:b/>
+          <w:bCs/>
+          <w:i w:val="false"/>
+          <w:iCs w:val="false"/>
+        </w:rPr>
+        <w:t xml:space="preserve"> </w:t>
+      </w:r>
+      <w:r>
+        <w:rPr>
+          <w:b w:val="false"/>
+          <w:bCs w:val="false"/>
+          <w:i w:val="false"/>
+          <w:iCs w:val="false"/>
+        </w:rPr>
+        <w:t>дополнительные условия проверки вводимых данных которые субд проверяет автоматически. Механизм ограничений позволяет поддерживать данные, в не протеворечивом состоянии, соответсвующих бизнес правилам предметной области, ограничения могут разделяться на ограничения таблици и столбца.</w:t>
+      </w:r>
+    </w:p>
+    <w:p>
+      <w:pPr>
+        <w:pStyle w:val="Normal"/>
+        <w:bidi w:val="0"/>
+        <w:jc w:val="start"/>
+        <w:rPr>
+          <w:b w:val="false"/>
+          <w:bCs w:val="false"/>
+        </w:rPr>
+      </w:pPr>
+      <w:r>
+        <w:rPr>
+          <w:b/>
+          <w:bCs/>
+          <w:i w:val="false"/>
+          <w:iCs w:val="false"/>
+        </w:rPr>
+      </w:r>
+    </w:p>
+    <w:p>
+      <w:pPr>
+        <w:pStyle w:val="Normal"/>
+        <w:bidi w:val="0"/>
+        <w:jc w:val="start"/>
+        <w:rPr>
+          <w:b/>
+          <w:bCs/>
+          <w:i w:val="false"/>
+          <w:i w:val="false"/>
+          <w:iCs w:val="false"/>
+        </w:rPr>
+      </w:pPr>
+      <w:r>
+        <w:rPr>
+          <w:b/>
+          <w:bCs/>
+          <w:i w:val="false"/>
+          <w:iCs w:val="false"/>
+        </w:rPr>
+        <w:t>Ограничения столбца:</w:t>
+      </w:r>
+    </w:p>
+    <w:p>
+      <w:pPr>
+        <w:pStyle w:val="Normal"/>
+        <w:bidi w:val="0"/>
+        <w:jc w:val="start"/>
+        <w:rPr>
+          <w:b/>
+          <w:bCs/>
+          <w:i w:val="false"/>
+          <w:i w:val="false"/>
+          <w:iCs w:val="false"/>
+        </w:rPr>
+      </w:pPr>
+      <w:r>
+        <w:rPr>
+          <w:b w:val="false"/>
+          <w:bCs w:val="false"/>
+          <w:i w:val="false"/>
+          <w:iCs w:val="false"/>
+        </w:rPr>
+        <w:t>1. NULL, NOT NULL – допустимо ли в значении неопределенные значения, по умалчанию NULL.</w:t>
+      </w:r>
+    </w:p>
+    <w:p>
+      <w:pPr>
+        <w:pStyle w:val="Normal"/>
+        <w:bidi w:val="0"/>
+        <w:jc w:val="start"/>
+        <w:rPr>
+          <w:b/>
+          <w:bCs/>
+          <w:i w:val="false"/>
+          <w:i w:val="false"/>
+          <w:iCs w:val="false"/>
+        </w:rPr>
+      </w:pPr>
+      <w:r>
+        <w:rPr>
+          <w:b w:val="false"/>
+          <w:bCs w:val="false"/>
+          <w:i w:val="false"/>
+          <w:iCs w:val="false"/>
+        </w:rPr>
+        <w:t>2. PRIMARY KEY – будет проверяться на уникальность, в таблице может быть только один.</w:t>
+      </w:r>
+    </w:p>
+    <w:p>
+      <w:pPr>
+        <w:pStyle w:val="Normal"/>
+        <w:bidi w:val="0"/>
+        <w:jc w:val="start"/>
+        <w:rPr>
+          <w:b/>
+          <w:bCs/>
+          <w:i w:val="false"/>
+          <w:i w:val="false"/>
+          <w:iCs w:val="false"/>
+        </w:rPr>
+      </w:pPr>
+      <w:r>
+        <w:rPr>
+          <w:b w:val="false"/>
+          <w:bCs w:val="false"/>
+          <w:i w:val="false"/>
+          <w:iCs w:val="false"/>
+        </w:rPr>
+        <w:t>3. UNIQUE – ограничение уникальности.</w:t>
+      </w:r>
+    </w:p>
+    <w:p>
+      <w:pPr>
+        <w:pStyle w:val="Normal"/>
+        <w:bidi w:val="0"/>
+        <w:jc w:val="start"/>
+        <w:rPr>
+          <w:b/>
+          <w:bCs/>
+          <w:i w:val="false"/>
+          <w:i w:val="false"/>
+          <w:iCs w:val="false"/>
+        </w:rPr>
+      </w:pPr>
+      <w:r>
+        <w:rPr>
+          <w:b w:val="false"/>
+          <w:bCs w:val="false"/>
+          <w:i w:val="false"/>
+          <w:iCs w:val="false"/>
+        </w:rPr>
+        <w:t>4. REFERENCE ON &lt;имя таблици&gt; – ограничение внешнего ключа, для значения ключа втоматически проверяеться существование главного первичного ключа главной таблици.</w:t>
+      </w:r>
+    </w:p>
+    <w:p>
+      <w:pPr>
+        <w:pStyle w:val="Normal"/>
+        <w:bidi w:val="0"/>
+        <w:jc w:val="start"/>
+        <w:rPr>
+          <w:b/>
+          <w:bCs/>
+          <w:i w:val="false"/>
+          <w:i w:val="false"/>
+          <w:iCs w:val="false"/>
+        </w:rPr>
+      </w:pPr>
+      <w:r>
+        <w:rPr>
+          <w:b w:val="false"/>
+          <w:bCs w:val="false"/>
+          <w:i w:val="false"/>
+          <w:iCs w:val="false"/>
+        </w:rPr>
+        <w:t>5. CHECK – создание кастомных ограничений столбца.</w:t>
+      </w:r>
+    </w:p>
+    <w:p>
+      <w:pPr>
+        <w:pStyle w:val="Normal"/>
+        <w:bidi w:val="0"/>
+        <w:jc w:val="start"/>
+        <w:rPr>
+          <w:b w:val="false"/>
+          <w:bCs w:val="false"/>
+          <w:i w:val="false"/>
+          <w:i w:val="false"/>
+          <w:iCs w:val="false"/>
+        </w:rPr>
+      </w:pPr>
+      <w:r>
+        <w:rPr>
+          <w:b w:val="false"/>
+          <w:bCs w:val="false"/>
+          <w:i w:val="false"/>
+          <w:iCs w:val="false"/>
+        </w:rPr>
+      </w:r>
+    </w:p>
+    <w:p>
+      <w:pPr>
+        <w:pStyle w:val="Normal"/>
+        <w:bidi w:val="0"/>
+        <w:jc w:val="start"/>
+        <w:rPr>
+          <w:b/>
+          <w:bCs/>
+          <w:i w:val="false"/>
+          <w:i w:val="false"/>
+          <w:iCs w:val="false"/>
+        </w:rPr>
+      </w:pPr>
+      <w:r>
+        <w:rPr>
+          <w:b/>
+          <w:bCs/>
+          <w:i w:val="false"/>
+          <w:iCs w:val="false"/>
+        </w:rPr>
+        <w:t>Ограничение таблици:</w:t>
+      </w:r>
+    </w:p>
+    <w:p>
+      <w:pPr>
+        <w:pStyle w:val="Normal"/>
+        <w:bidi w:val="0"/>
+        <w:jc w:val="start"/>
+        <w:rPr>
+          <w:b w:val="false"/>
+          <w:bCs w:val="false"/>
+          <w:i w:val="false"/>
+          <w:i w:val="false"/>
+          <w:iCs w:val="false"/>
+        </w:rPr>
+      </w:pPr>
+      <w:r>
+        <w:rPr>
+          <w:b w:val="false"/>
+          <w:bCs w:val="false"/>
+          <w:i w:val="false"/>
+          <w:iCs w:val="false"/>
+        </w:rPr>
+        <w:t>1. PRIMARY KEY – когда составной первичный ключ.</w:t>
+      </w:r>
+    </w:p>
+    <w:p>
+      <w:pPr>
+        <w:pStyle w:val="Normal"/>
+        <w:bidi w:val="0"/>
+        <w:jc w:val="start"/>
+        <w:rPr>
+          <w:b w:val="false"/>
+          <w:bCs w:val="false"/>
+          <w:i w:val="false"/>
+          <w:i w:val="false"/>
+          <w:iCs w:val="false"/>
+        </w:rPr>
+      </w:pPr>
+      <w:r>
+        <w:rPr>
+          <w:b w:val="false"/>
+          <w:bCs w:val="false"/>
+          <w:i w:val="false"/>
+          <w:iCs w:val="false"/>
+        </w:rPr>
+        <w:t>2. UNIQUE</w:t>
+      </w:r>
+    </w:p>
+    <w:p>
+      <w:pPr>
+        <w:pStyle w:val="Normal"/>
+        <w:bidi w:val="0"/>
+        <w:jc w:val="start"/>
+        <w:rPr>
+          <w:b w:val="false"/>
+          <w:bCs w:val="false"/>
+          <w:i w:val="false"/>
+          <w:i w:val="false"/>
+          <w:iCs w:val="false"/>
+        </w:rPr>
+      </w:pPr>
+      <w:r>
+        <w:rPr>
+          <w:b w:val="false"/>
+          <w:bCs w:val="false"/>
+          <w:i w:val="false"/>
+          <w:iCs w:val="false"/>
+        </w:rPr>
+        <w:t>3. FOREIGN KEY</w:t>
+      </w:r>
+    </w:p>
+    <w:p>
+      <w:pPr>
+        <w:pStyle w:val="Normal"/>
+        <w:bidi w:val="0"/>
+        <w:jc w:val="start"/>
+        <w:rPr>
+          <w:b w:val="false"/>
+          <w:bCs w:val="false"/>
+          <w:i w:val="false"/>
+          <w:i w:val="false"/>
+          <w:iCs w:val="false"/>
+        </w:rPr>
+      </w:pPr>
+      <w:r>
+        <w:rPr>
+          <w:b w:val="false"/>
+          <w:bCs w:val="false"/>
+          <w:i w:val="false"/>
+          <w:iCs w:val="false"/>
+        </w:rPr>
+        <w:t>4. CHECK</w:t>
+      </w:r>
+    </w:p>
+    <w:p>
+      <w:pPr>
+        <w:pStyle w:val="Normal"/>
+        <w:bidi w:val="0"/>
+        <w:jc w:val="start"/>
+        <w:rPr>
+          <w:b w:val="false"/>
+          <w:bCs w:val="false"/>
+          <w:i w:val="false"/>
+          <w:i w:val="false"/>
+          <w:iCs w:val="false"/>
+        </w:rPr>
+      </w:pPr>
+      <w:r>
+        <w:rPr>
+          <w:b w:val="false"/>
+          <w:bCs w:val="false"/>
+          <w:i w:val="false"/>
+          <w:iCs w:val="false"/>
+        </w:rPr>
+      </w:r>
+    </w:p>
+    <w:p>
+      <w:pPr>
+        <w:pStyle w:val="Normal"/>
+        <w:bidi w:val="0"/>
+        <w:jc w:val="start"/>
+        <w:rPr>
+          <w:b w:val="false"/>
+          <w:bCs w:val="false"/>
+          <w:i w:val="false"/>
+          <w:i w:val="false"/>
+          <w:iCs w:val="false"/>
+        </w:rPr>
+      </w:pPr>
+      <w:r>
+        <w:rPr>
+          <w:b w:val="false"/>
+          <w:bCs w:val="false"/>
+          <w:i w:val="false"/>
+          <w:iCs w:val="false"/>
+        </w:rPr>
+      </w:r>
+    </w:p>
+    <w:p>
+      <w:pPr>
+        <w:pStyle w:val="Normal"/>
+        <w:bidi w:val="0"/>
+        <w:jc w:val="start"/>
+        <w:rPr>
+          <w:b w:val="false"/>
+          <w:bCs w:val="false"/>
+          <w:i w:val="false"/>
+          <w:i w:val="false"/>
+          <w:iCs w:val="false"/>
+        </w:rPr>
+      </w:pPr>
+      <w:r>
+        <w:rPr>
+          <w:b w:val="false"/>
+          <w:bCs w:val="false"/>
+          <w:i w:val="false"/>
+          <w:iCs w:val="false"/>
+        </w:rPr>
+        <w:t>CREATE table as &lt;запрос на выборку&gt; - создание таблиц на основе других таблиц.</w:t>
+      </w:r>
+    </w:p>
+    <w:p>
+      <w:pPr>
+        <w:pStyle w:val="Normal"/>
+        <w:bidi w:val="0"/>
+        <w:jc w:val="start"/>
+        <w:rPr>
+          <w:b w:val="false"/>
+          <w:bCs w:val="false"/>
+          <w:i w:val="false"/>
+          <w:i w:val="false"/>
+          <w:iCs w:val="false"/>
+        </w:rPr>
+      </w:pPr>
+      <w:r>
+        <w:rPr>
+          <w:b w:val="false"/>
+          <w:bCs w:val="false"/>
+          <w:i w:val="false"/>
+          <w:iCs w:val="false"/>
+        </w:rPr>
+        <w:t>CREATE table copy-students as SELECT * FROM students</w:t>
+      </w:r>
+    </w:p>
+    <w:p>
+      <w:pPr>
+        <w:pStyle w:val="Normal"/>
+        <w:bidi w:val="0"/>
+        <w:jc w:val="start"/>
+        <w:rPr>
+          <w:b w:val="false"/>
+          <w:bCs w:val="false"/>
+          <w:i w:val="false"/>
+          <w:i w:val="false"/>
+          <w:iCs w:val="false"/>
+        </w:rPr>
+      </w:pPr>
+      <w:r>
+        <w:rPr>
+          <w:b w:val="false"/>
+          <w:bCs w:val="false"/>
+          <w:i w:val="false"/>
+          <w:iCs w:val="false"/>
+        </w:rPr>
+      </w:r>
+    </w:p>
+    <w:p>
+      <w:pPr>
+        <w:pStyle w:val="Normal"/>
+        <w:bidi w:val="0"/>
+        <w:jc w:val="start"/>
+        <w:rPr>
+          <w:b w:val="false"/>
+          <w:bCs w:val="false"/>
+          <w:i w:val="false"/>
+          <w:i w:val="false"/>
+          <w:iCs w:val="false"/>
+        </w:rPr>
+      </w:pPr>
+      <w:r>
+        <w:rPr>
+          <w:b w:val="false"/>
+          <w:bCs w:val="false"/>
+          <w:i w:val="false"/>
+          <w:iCs w:val="false"/>
+        </w:rPr>
+        <w:t>INSERT</w:t>
+      </w:r>
+    </w:p>
+    <w:p>
+      <w:pPr>
+        <w:pStyle w:val="Normal"/>
+        <w:bidi w:val="0"/>
+        <w:jc w:val="start"/>
+        <w:rPr>
+          <w:b w:val="false"/>
+          <w:bCs w:val="false"/>
+          <w:i w:val="false"/>
+          <w:i w:val="false"/>
+          <w:iCs w:val="false"/>
+        </w:rPr>
+      </w:pPr>
+      <w:r>
+        <w:rPr>
+          <w:b w:val="false"/>
+          <w:bCs w:val="false"/>
+          <w:i w:val="false"/>
+          <w:iCs w:val="false"/>
+        </w:rPr>
+        <w:t>UPDATE</w:t>
+      </w:r>
+    </w:p>
+    <w:p>
+      <w:pPr>
+        <w:pStyle w:val="Normal"/>
+        <w:bidi w:val="0"/>
+        <w:jc w:val="start"/>
+        <w:rPr>
+          <w:b w:val="false"/>
+          <w:bCs w:val="false"/>
+          <w:i w:val="false"/>
+          <w:i w:val="false"/>
+          <w:iCs w:val="false"/>
+        </w:rPr>
+      </w:pPr>
+      <w:r>
+        <w:rPr>
+          <w:b w:val="false"/>
+          <w:bCs w:val="false"/>
+          <w:i w:val="false"/>
+          <w:iCs w:val="false"/>
+        </w:rPr>
+        <w:t>DELETE</w:t>
+      </w:r>
+    </w:p>
+    <w:p>
+      <w:pPr>
+        <w:pStyle w:val="Normal"/>
+        <w:bidi w:val="0"/>
+        <w:jc w:val="start"/>
+        <w:rPr>
+          <w:b w:val="false"/>
+          <w:bCs w:val="false"/>
+          <w:i w:val="false"/>
+          <w:i w:val="false"/>
+          <w:iCs w:val="false"/>
+        </w:rPr>
+      </w:pPr>
+      <w:r>
+        <w:rPr>
+          <w:b w:val="false"/>
+          <w:bCs w:val="false"/>
+          <w:i w:val="false"/>
+          <w:iCs w:val="false"/>
+        </w:rPr>
+        <w:t>SELECT</w:t>
+      </w:r>
+    </w:p>
+    <w:p>
+      <w:pPr>
+        <w:pStyle w:val="Normal"/>
+        <w:bidi w:val="0"/>
+        <w:jc w:val="start"/>
+        <w:rPr>
+          <w:b w:val="false"/>
+          <w:bCs w:val="false"/>
+          <w:i w:val="false"/>
+          <w:i w:val="false"/>
+          <w:iCs w:val="false"/>
+        </w:rPr>
+      </w:pPr>
+      <w:r>
+        <w:rPr>
+          <w:b w:val="false"/>
+          <w:bCs w:val="false"/>
+          <w:i w:val="false"/>
+          <w:iCs w:val="false"/>
+        </w:rPr>
+      </w:r>
+    </w:p>
+    <w:p>
+      <w:pPr>
+        <w:pStyle w:val="Normal"/>
+        <w:bidi w:val="0"/>
+        <w:jc w:val="start"/>
+        <w:rPr>
+          <w:b w:val="false"/>
+          <w:bCs w:val="false"/>
+          <w:i w:val="false"/>
+          <w:i w:val="false"/>
+          <w:iCs w:val="false"/>
+        </w:rPr>
+      </w:pPr>
+      <w:r>
+        <w:rPr>
+          <w:b w:val="false"/>
+          <w:bCs w:val="false"/>
+          <w:i w:val="false"/>
+          <w:iCs w:val="false"/>
+        </w:rPr>
+        <w:t>INSERT INTO &lt;имя таблици&gt; (список столбцов) VALUES (список значений)</w:t>
+      </w:r>
+    </w:p>
+    <w:p>
+      <w:pPr>
+        <w:pStyle w:val="Normal"/>
+        <w:bidi w:val="0"/>
+        <w:jc w:val="start"/>
+        <w:rPr>
+          <w:b w:val="false"/>
+          <w:bCs w:val="false"/>
+          <w:i w:val="false"/>
+          <w:i w:val="false"/>
+          <w:iCs w:val="false"/>
+        </w:rPr>
+      </w:pPr>
+      <w:r>
+        <w:rPr>
+          <w:b w:val="false"/>
+          <w:bCs w:val="false"/>
+          <w:i w:val="false"/>
+          <w:iCs w:val="false"/>
+        </w:rPr>
+        <w:t>INSERT INTO &lt;имя таблици&gt; (список столбцов) AS SELECT (запрос на выборку) – при выполнении команды ограничений проверяються для каждой вставляемой строки, и в случае их нарушения хотябы одной строк, все данные не будут вставлены.</w:t>
+      </w:r>
+    </w:p>
+    <w:p>
+      <w:pPr>
+        <w:pStyle w:val="Normal"/>
+        <w:bidi w:val="0"/>
+        <w:jc w:val="start"/>
+        <w:rPr>
+          <w:b w:val="false"/>
+          <w:bCs w:val="false"/>
+          <w:i w:val="false"/>
+          <w:i w:val="false"/>
+          <w:iCs w:val="false"/>
+        </w:rPr>
+      </w:pPr>
+      <w:r>
+        <w:rPr>
+          <w:b w:val="false"/>
+          <w:bCs w:val="false"/>
+          <w:i w:val="false"/>
+          <w:iCs w:val="false"/>
+        </w:rPr>
+      </w:r>
+    </w:p>
+    <w:p>
+      <w:pPr>
+        <w:pStyle w:val="Normal"/>
+        <w:bidi w:val="0"/>
+        <w:jc w:val="start"/>
+        <w:rPr>
+          <w:b w:val="false"/>
+          <w:bCs w:val="false"/>
+          <w:i w:val="false"/>
+          <w:i w:val="false"/>
+          <w:iCs w:val="false"/>
+        </w:rPr>
+      </w:pPr>
+      <w:r>
+        <w:rPr>
+          <w:b w:val="false"/>
+          <w:bCs w:val="false"/>
+          <w:i w:val="false"/>
+          <w:iCs w:val="false"/>
+        </w:rPr>
+        <w:t>TRUNCATE &lt;имя таблици&gt; - очистить таблицу.</w:t>
+      </w:r>
+    </w:p>
+    <w:p>
+      <w:pPr>
+        <w:pStyle w:val="Normal"/>
+        <w:bidi w:val="0"/>
+        <w:jc w:val="start"/>
+        <w:rPr>
+          <w:b w:val="false"/>
+          <w:bCs w:val="false"/>
+          <w:i w:val="false"/>
+          <w:i w:val="false"/>
+          <w:iCs w:val="false"/>
+        </w:rPr>
+      </w:pPr>
+      <w:r>
+        <w:rPr>
+          <w:b w:val="false"/>
+          <w:bCs w:val="false"/>
+          <w:i w:val="false"/>
+          <w:iCs w:val="false"/>
+        </w:rPr>
+      </w:r>
+    </w:p>
+    <w:p>
+      <w:pPr>
+        <w:pStyle w:val="Normal"/>
+        <w:bidi w:val="0"/>
+        <w:jc w:val="start"/>
+        <w:rPr>
+          <w:b w:val="false"/>
+          <w:bCs w:val="false"/>
+          <w:i w:val="false"/>
+          <w:i w:val="false"/>
+          <w:iCs w:val="false"/>
+        </w:rPr>
+      </w:pPr>
+      <w:r>
+        <w:rPr>
+          <w:b w:val="false"/>
+          <w:bCs w:val="false"/>
+          <w:i w:val="false"/>
+          <w:iCs w:val="false"/>
+        </w:rPr>
+        <w:t xml:space="preserve">UPDATE &lt;имя таблици&gt; SET &lt;имя столбца1&gt; &lt;значение1&gt; … &lt;имя столбца n&gt; &lt;значение n&gt; </w:t>
+      </w:r>
+    </w:p>
+    <w:p>
+      <w:pPr>
+        <w:pStyle w:val="Normal"/>
+        <w:bidi w:val="0"/>
+        <w:jc w:val="start"/>
+        <w:rPr>
+          <w:b w:val="false"/>
+          <w:bCs w:val="false"/>
+          <w:i w:val="false"/>
+          <w:i w:val="false"/>
+          <w:iCs w:val="false"/>
+        </w:rPr>
+      </w:pPr>
+      <w:r>
+        <w:rPr>
+          <w:b w:val="false"/>
+          <w:bCs w:val="false"/>
+          <w:i w:val="false"/>
+          <w:iCs w:val="false"/>
+        </w:rPr>
+      </w:r>
+    </w:p>
+    <w:p>
+      <w:pPr>
+        <w:pStyle w:val="Normal"/>
+        <w:bidi w:val="0"/>
+        <w:jc w:val="start"/>
+        <w:rPr>
+          <w:b w:val="false"/>
+          <w:bCs w:val="false"/>
+          <w:i w:val="false"/>
+          <w:i w:val="false"/>
+          <w:iCs w:val="false"/>
+        </w:rPr>
+      </w:pPr>
+      <w:r>
+        <w:rPr>
+          <w:b w:val="false"/>
+          <w:bCs w:val="false"/>
+          <w:i w:val="false"/>
+          <w:iCs w:val="false"/>
+        </w:rPr>
+        <w:t>WHERE &lt;условие отбора строк&gt;</w:t>
+      </w:r>
+    </w:p>
+    <w:p>
+      <w:pPr>
+        <w:pStyle w:val="Normal"/>
+        <w:bidi w:val="0"/>
+        <w:jc w:val="start"/>
+        <w:rPr>
+          <w:b w:val="false"/>
+          <w:bCs w:val="false"/>
+          <w:i w:val="false"/>
+          <w:i w:val="false"/>
+          <w:iCs w:val="false"/>
+        </w:rPr>
+      </w:pPr>
+      <w:r>
+        <w:rPr>
+          <w:b w:val="false"/>
+          <w:bCs w:val="false"/>
+          <w:i w:val="false"/>
+          <w:iCs w:val="false"/>
+        </w:rPr>
+      </w:r>
+    </w:p>
+    <w:p>
+      <w:pPr>
+        <w:pStyle w:val="Normal"/>
+        <w:bidi w:val="0"/>
+        <w:jc w:val="start"/>
+        <w:rPr>
+          <w:b w:val="false"/>
+          <w:bCs w:val="false"/>
+          <w:i w:val="false"/>
+          <w:i w:val="false"/>
+          <w:iCs w:val="false"/>
+        </w:rPr>
+      </w:pPr>
+      <w:r>
+        <w:rPr>
+          <w:b w:val="false"/>
+          <w:bCs w:val="false"/>
+          <w:i w:val="false"/>
+          <w:iCs w:val="false"/>
+        </w:rPr>
+        <w:t>SELECT – команда выборки, реализует все аперации реляционной алгебры, результатом всегда являеться новая таблица, при этом она может быть пустой, эта новая таблица являеться виртуальной, тоесть содержиться в оперативной памяти и при выполнении любой сколь угодно сложной команды выборки состояние базы данных не меняеться поскольку в результате выполнения команды, выполняеться толко операции чтения и обработки данных.</w:t>
+      </w:r>
+    </w:p>
+    <w:p>
+      <w:pPr>
+        <w:pStyle w:val="Normal"/>
+        <w:bidi w:val="0"/>
+        <w:jc w:val="start"/>
+        <w:rPr>
+          <w:b w:val="false"/>
+          <w:bCs w:val="false"/>
+          <w:i w:val="false"/>
+          <w:i w:val="false"/>
+          <w:iCs w:val="false"/>
+        </w:rPr>
+      </w:pPr>
+      <w:r>
+        <w:rPr>
+          <w:b w:val="false"/>
+          <w:bCs w:val="false"/>
+          <w:i w:val="false"/>
+          <w:iCs w:val="false"/>
+        </w:rPr>
+      </w:r>
+    </w:p>
+    <w:p>
+      <w:pPr>
+        <w:pStyle w:val="Normal"/>
+        <w:bidi w:val="0"/>
+        <w:jc w:val="start"/>
+        <w:rPr>
+          <w:b w:val="false"/>
+          <w:bCs w:val="false"/>
+          <w:i w:val="false"/>
+          <w:i w:val="false"/>
+          <w:iCs w:val="false"/>
+        </w:rPr>
+      </w:pPr>
+      <w:r>
+        <w:rPr>
+          <w:b w:val="false"/>
+          <w:bCs w:val="false"/>
+          <w:i w:val="false"/>
+          <w:iCs w:val="false"/>
+        </w:rPr>
+        <w:t>SELECT [DISTINCT] &lt;список выражений&gt; / *</w:t>
+      </w:r>
+    </w:p>
+    <w:p>
+      <w:pPr>
+        <w:pStyle w:val="Normal"/>
+        <w:bidi w:val="0"/>
+        <w:jc w:val="start"/>
+        <w:rPr>
+          <w:b w:val="false"/>
+          <w:bCs w:val="false"/>
+          <w:i w:val="false"/>
+          <w:i w:val="false"/>
+          <w:iCs w:val="false"/>
+        </w:rPr>
+      </w:pPr>
+      <w:r>
+        <w:rPr>
+          <w:b w:val="false"/>
+          <w:bCs w:val="false"/>
+          <w:i w:val="false"/>
+          <w:iCs w:val="false"/>
+        </w:rPr>
+        <w:t>FROM &lt;список таблиц / представление запросов&gt;</w:t>
+      </w:r>
+    </w:p>
+    <w:p>
+      <w:pPr>
+        <w:pStyle w:val="Normal"/>
+        <w:bidi w:val="0"/>
+        <w:jc w:val="start"/>
+        <w:rPr>
+          <w:b w:val="false"/>
+          <w:bCs w:val="false"/>
+          <w:i w:val="false"/>
+          <w:i w:val="false"/>
+          <w:iCs w:val="false"/>
+        </w:rPr>
+      </w:pPr>
+      <w:r>
+        <w:rPr>
+          <w:b w:val="false"/>
+          <w:bCs w:val="false"/>
+          <w:i w:val="false"/>
+          <w:iCs w:val="false"/>
+        </w:rPr>
+        <w:t>[JOIN … ]</w:t>
+      </w:r>
+    </w:p>
+    <w:p>
+      <w:pPr>
+        <w:pStyle w:val="Normal"/>
+        <w:bidi w:val="0"/>
+        <w:jc w:val="start"/>
+        <w:rPr>
+          <w:b w:val="false"/>
+          <w:bCs w:val="false"/>
+          <w:i w:val="false"/>
+          <w:i w:val="false"/>
+          <w:iCs w:val="false"/>
+        </w:rPr>
+      </w:pPr>
+      <w:r>
+        <w:rPr>
+          <w:b w:val="false"/>
+          <w:bCs w:val="false"/>
+          <w:i w:val="false"/>
+          <w:iCs w:val="false"/>
+        </w:rPr>
+        <w:t>[WHERE &lt;условие отбора строк&gt; ]</w:t>
+      </w:r>
+    </w:p>
+    <w:p>
+      <w:pPr>
+        <w:pStyle w:val="Normal"/>
+        <w:bidi w:val="0"/>
+        <w:jc w:val="start"/>
+        <w:rPr>
+          <w:b w:val="false"/>
+          <w:bCs w:val="false"/>
+          <w:i w:val="false"/>
+          <w:i w:val="false"/>
+          <w:iCs w:val="false"/>
+        </w:rPr>
+      </w:pPr>
+      <w:r>
+        <w:rPr>
+          <w:b w:val="false"/>
+          <w:bCs w:val="false"/>
+          <w:i w:val="false"/>
+          <w:iCs w:val="false"/>
+        </w:rPr>
+        <w:t>[GROUP BY &lt;список выражений для группировки&gt;]</w:t>
+      </w:r>
+    </w:p>
+    <w:p>
+      <w:pPr>
+        <w:pStyle w:val="Normal"/>
+        <w:bidi w:val="0"/>
+        <w:jc w:val="start"/>
+        <w:rPr>
+          <w:b w:val="false"/>
+          <w:bCs w:val="false"/>
+          <w:i w:val="false"/>
+          <w:i w:val="false"/>
+          <w:iCs w:val="false"/>
+        </w:rPr>
+      </w:pPr>
+      <w:r>
+        <w:rPr>
+          <w:b w:val="false"/>
+          <w:bCs w:val="false"/>
+          <w:i w:val="false"/>
+          <w:iCs w:val="false"/>
+        </w:rPr>
+        <w:t>[HAVING &lt;условие отбора групп с агригатными выражениями&gt;]</w:t>
+      </w:r>
+    </w:p>
+    <w:p>
+      <w:pPr>
+        <w:pStyle w:val="Normal"/>
+        <w:bidi w:val="0"/>
+        <w:jc w:val="start"/>
+        <w:rPr>
+          <w:b w:val="false"/>
+          <w:bCs w:val="false"/>
+          <w:i w:val="false"/>
+          <w:i w:val="false"/>
+          <w:iCs w:val="false"/>
+        </w:rPr>
+      </w:pPr>
+      <w:r>
+        <w:rPr>
+          <w:b w:val="false"/>
+          <w:bCs w:val="false"/>
+          <w:i w:val="false"/>
+          <w:iCs w:val="false"/>
+        </w:rPr>
+        <w:t xml:space="preserve">[ORDER BY &lt;список выражений для сортировки&gt;] - </w:t>
+      </w:r>
+      <w:r>
+        <w:rPr>
+          <w:b w:val="false"/>
+          <w:bCs w:val="false"/>
+          <w:i w:val="false"/>
+          <w:iCs w:val="false"/>
+        </w:rPr>
+        <w:t>нужен для сортировки, идет последним сортировку можно выполнять по всем типам данных кроме blob, сортировка может быть выполнена по нескольким столбцам.</w:t>
+      </w:r>
+      <w:r>
+        <w:rPr>
+          <w:b w:val="false"/>
+          <w:bCs w:val="false"/>
+          <w:i w:val="false"/>
+          <w:iCs w:val="false"/>
+        </w:rPr>
+        <w:t xml:space="preserve"> </w:t>
+      </w:r>
+      <w:r>
+        <w:rPr>
+          <w:b w:val="false"/>
+          <w:bCs w:val="false"/>
+          <w:i w:val="false"/>
+          <w:iCs w:val="false"/>
+        </w:rPr>
+        <w:t>Строки сортируються в лексикографическом порядке.</w:t>
+      </w:r>
+    </w:p>
+    <w:p>
+      <w:pPr>
+        <w:pStyle w:val="Normal"/>
+        <w:bidi w:val="0"/>
+        <w:jc w:val="start"/>
+        <w:rPr>
+          <w:b w:val="false"/>
+          <w:bCs w:val="false"/>
+          <w:i w:val="false"/>
+          <w:i w:val="false"/>
+          <w:iCs w:val="false"/>
+        </w:rPr>
+      </w:pPr>
+      <w:r>
+        <w:rPr>
+          <w:b w:val="false"/>
+          <w:bCs w:val="false"/>
+          <w:i w:val="false"/>
+          <w:iCs w:val="false"/>
+        </w:rPr>
+        <w:tab/>
+      </w:r>
+    </w:p>
+    <w:p>
+      <w:pPr>
+        <w:pStyle w:val="Normal"/>
+        <w:bidi w:val="0"/>
+        <w:jc w:val="start"/>
+        <w:rPr>
+          <w:b w:val="false"/>
+          <w:bCs w:val="false"/>
+        </w:rPr>
+      </w:pPr>
+      <w:r>
+        <w:rPr>
+          <w:b w:val="false"/>
+          <w:bCs w:val="false"/>
+        </w:rPr>
+      </w:r>
+    </w:p>
+    <w:p>
+      <w:pPr>
+        <w:pStyle w:val="Normal"/>
+        <w:bidi w:val="0"/>
+        <w:jc w:val="start"/>
+        <w:rPr>
+          <w:b w:val="false"/>
+          <w:bCs w:val="false"/>
+        </w:rPr>
+      </w:pPr>
+      <w:r>
+        <w:rPr>
+          <w:b w:val="false"/>
+          <w:bCs w:val="false"/>
         </w:rPr>
       </w:r>
     </w:p>
@@ -1766,6 +3636,7 @@
       <w:pgNumType w:fmt="decimal"/>
       <w:formProt w:val="false"/>
       <w:textDirection w:val="lrTb"/>
+      <w:docGrid w:type="default" w:linePitch="100" w:charSpace="0"/>
     </w:sectPr>
   </w:body>
 </w:document>
@@ -1785,7 +3656,6 @@
     </w:rPrDefault>
     <w:pPrDefault>
       <w:pPr>
-        <w:widowControl/>
         <w:suppressAutoHyphens w:val="true"/>
       </w:pPr>
     </w:pPrDefault>
@@ -1795,7 +3665,10 @@
     <w:qFormat/>
     <w:pPr>
       <w:widowControl/>
+      <w:suppressAutoHyphens w:val="true"/>
       <w:bidi w:val="0"/>
+      <w:spacing w:before="0" w:after="0"/>
+      <w:jc w:val="start"/>
     </w:pPr>
     <w:rPr>
       <w:rFonts w:ascii="Liberation Serif" w:hAnsi="Liberation Serif" w:eastAsia="Noto Serif CJK SC" w:cs="Noto Sans Devanagari"/>

</xml_diff>

<commit_message>
feat(Lectures): update BD, Economics, TA
</commit_message>
<xml_diff>
--- a/Lectures/BD.docx
+++ b/Lectures/BD.docx
@@ -1625,7 +1625,10 @@
         </w:rPr>
       </w:pPr>
       <w:r>
-        <w:rPr/>
+        <w:rPr>
+          <w:b w:val="false"/>
+          <w:bCs w:val="false"/>
+        </w:rPr>
       </w:r>
     </w:p>
     <w:p>
@@ -1639,7 +1642,10 @@
         </w:rPr>
       </w:pPr>
       <w:r>
-        <w:rPr/>
+        <w:rPr>
+          <w:b w:val="false"/>
+          <w:bCs w:val="false"/>
+        </w:rPr>
       </w:r>
     </w:p>
     <w:p>
@@ -1846,16 +1852,7 @@
           <w:i w:val="false"/>
           <w:iCs w:val="false"/>
         </w:rPr>
-        <w:t xml:space="preserve">1. База данных – </w:t>
-      </w:r>
-      <w:r>
-        <w:rPr>
-          <w:b w:val="false"/>
-          <w:bCs w:val="false"/>
-          <w:i w:val="false"/>
-          <w:iCs w:val="false"/>
-        </w:rPr>
-        <w:t>контейнер который содержит, таблици и другие объекты.</w:t>
+        <w:t>1. База данных – контейнер который содержит, таблици и другие объекты.</w:t>
       </w:r>
     </w:p>
     <w:p>
@@ -2628,10 +2625,8 @@
       </w:pPr>
       <w:r>
         <w:rPr>
-          <w:b/>
-          <w:bCs/>
-          <w:i w:val="false"/>
-          <w:iCs w:val="false"/>
+          <w:b w:val="false"/>
+          <w:bCs w:val="false"/>
         </w:rPr>
       </w:r>
     </w:p>
@@ -3542,34 +3537,7 @@
           <w:i w:val="false"/>
           <w:iCs w:val="false"/>
         </w:rPr>
-        <w:t xml:space="preserve">[ORDER BY &lt;список выражений для сортировки&gt;] - </w:t>
-      </w:r>
-      <w:r>
-        <w:rPr>
-          <w:b w:val="false"/>
-          <w:bCs w:val="false"/>
-          <w:i w:val="false"/>
-          <w:iCs w:val="false"/>
-        </w:rPr>
-        <w:t>нужен для сортировки, идет последним сортировку можно выполнять по всем типам данных кроме blob, сортировка может быть выполнена по нескольким столбцам.</w:t>
-      </w:r>
-      <w:r>
-        <w:rPr>
-          <w:b w:val="false"/>
-          <w:bCs w:val="false"/>
-          <w:i w:val="false"/>
-          <w:iCs w:val="false"/>
-        </w:rPr>
-        <w:t xml:space="preserve"> </w:t>
-      </w:r>
-      <w:r>
-        <w:rPr>
-          <w:b w:val="false"/>
-          <w:bCs w:val="false"/>
-          <w:i w:val="false"/>
-          <w:iCs w:val="false"/>
-        </w:rPr>
-        <w:t>Строки сортируються в лексикографическом порядке.</w:t>
+        <w:t>[ORDER BY &lt;список выражений для сортировки&gt;] - нужен для сортировки, идет последним сортировку можно выполнять по всем типам данных кроме blob, сортировка может быть выполнена по нескольким столбцам. Строки сортируються в лексикографическом порядке.</w:t>
       </w:r>
     </w:p>
     <w:p>
@@ -3603,30 +3571,2493 @@
         <w:rPr>
           <w:b w:val="false"/>
           <w:bCs w:val="false"/>
-        </w:rPr>
-      </w:pPr>
-      <w:r>
-        <w:rPr>
-          <w:b w:val="false"/>
-          <w:bCs w:val="false"/>
-        </w:rPr>
-      </w:r>
-    </w:p>
-    <w:p>
-      <w:pPr>
-        <w:pStyle w:val="Normal"/>
-        <w:bidi w:val="0"/>
-        <w:jc w:val="start"/>
-        <w:rPr>
-          <w:b w:val="false"/>
-          <w:bCs w:val="false"/>
-        </w:rPr>
-      </w:pPr>
-      <w:r>
-        <w:rPr>
-          <w:b w:val="false"/>
-          <w:bCs w:val="false"/>
-        </w:rPr>
+          <w:i w:val="false"/>
+          <w:i w:val="false"/>
+          <w:iCs w:val="false"/>
+        </w:rPr>
+      </w:pPr>
+      <w:r>
+        <w:rPr/>
+      </w:r>
+    </w:p>
+    <w:p>
+      <w:pPr>
+        <w:pStyle w:val="Normal"/>
+        <w:bidi w:val="0"/>
+        <w:jc w:val="center"/>
+        <w:rPr>
+          <w:b/>
+          <w:bCs/>
+          <w:i w:val="false"/>
+          <w:i w:val="false"/>
+          <w:iCs w:val="false"/>
+        </w:rPr>
+      </w:pPr>
+      <w:r>
+        <w:rPr>
+          <w:b/>
+          <w:bCs/>
+          <w:i w:val="false"/>
+          <w:iCs w:val="false"/>
+        </w:rPr>
+        <w:t>Операции выборки</w:t>
+      </w:r>
+    </w:p>
+    <w:p>
+      <w:pPr>
+        <w:pStyle w:val="Normal"/>
+        <w:bidi w:val="0"/>
+        <w:jc w:val="center"/>
+        <w:rPr>
+          <w:b/>
+          <w:bCs/>
+          <w:i w:val="false"/>
+          <w:i w:val="false"/>
+          <w:iCs w:val="false"/>
+        </w:rPr>
+      </w:pPr>
+      <w:r>
+        <w:rPr>
+          <w:b/>
+          <w:bCs/>
+          <w:i w:val="false"/>
+          <w:iCs w:val="false"/>
+        </w:rPr>
+      </w:r>
+    </w:p>
+    <w:p>
+      <w:pPr>
+        <w:pStyle w:val="Normal"/>
+        <w:bidi w:val="0"/>
+        <w:jc w:val="start"/>
+        <w:rPr>
+          <w:b w:val="false"/>
+          <w:bCs w:val="false"/>
+          <w:i w:val="false"/>
+          <w:i w:val="false"/>
+          <w:iCs w:val="false"/>
+        </w:rPr>
+      </w:pPr>
+      <w:r>
+        <w:rPr>
+          <w:b w:val="false"/>
+          <w:bCs w:val="false"/>
+          <w:i w:val="false"/>
+          <w:iCs w:val="false"/>
+        </w:rPr>
+        <w:t xml:space="preserve">В качестве критерия отбор строк таблици можно задать любое логическое выражение в секции </w:t>
+      </w:r>
+      <w:r>
+        <w:rPr>
+          <w:b/>
+          <w:bCs/>
+          <w:i w:val="false"/>
+          <w:iCs w:val="false"/>
+        </w:rPr>
+        <w:t xml:space="preserve">where, </w:t>
+      </w:r>
+      <w:r>
+        <w:rPr>
+          <w:b w:val="false"/>
+          <w:bCs w:val="false"/>
+          <w:i w:val="false"/>
+          <w:iCs w:val="false"/>
+        </w:rPr>
+        <w:t>в процессе выполнения операции отбора будут выбраны только те строки таблици, для которых данное выражение принимает значение true, таким образом результатом выборки может быть 0, 1, …</w:t>
+      </w:r>
+    </w:p>
+    <w:p>
+      <w:pPr>
+        <w:pStyle w:val="Normal"/>
+        <w:bidi w:val="0"/>
+        <w:jc w:val="start"/>
+        <w:rPr>
+          <w:b w:val="false"/>
+          <w:bCs w:val="false"/>
+          <w:i w:val="false"/>
+          <w:i w:val="false"/>
+          <w:iCs w:val="false"/>
+        </w:rPr>
+      </w:pPr>
+      <w:r>
+        <w:rPr>
+          <w:b w:val="false"/>
+          <w:bCs w:val="false"/>
+          <w:i w:val="false"/>
+          <w:iCs w:val="false"/>
+        </w:rPr>
+      </w:r>
+    </w:p>
+    <w:p>
+      <w:pPr>
+        <w:pStyle w:val="Normal"/>
+        <w:bidi w:val="0"/>
+        <w:jc w:val="start"/>
+        <w:rPr>
+          <w:b w:val="false"/>
+          <w:bCs w:val="false"/>
+          <w:i w:val="false"/>
+          <w:i w:val="false"/>
+          <w:iCs w:val="false"/>
+        </w:rPr>
+      </w:pPr>
+      <w:r>
+        <w:rPr>
+          <w:b w:val="false"/>
+          <w:bCs w:val="false"/>
+          <w:i w:val="false"/>
+          <w:iCs w:val="false"/>
+        </w:rPr>
+        <w:t>select from students</w:t>
+      </w:r>
+    </w:p>
+    <w:p>
+      <w:pPr>
+        <w:pStyle w:val="Normal"/>
+        <w:bidi w:val="0"/>
+        <w:jc w:val="start"/>
+        <w:rPr>
+          <w:b w:val="false"/>
+          <w:bCs w:val="false"/>
+          <w:i w:val="false"/>
+          <w:i w:val="false"/>
+          <w:iCs w:val="false"/>
+        </w:rPr>
+      </w:pPr>
+      <w:r>
+        <w:rPr>
+          <w:b w:val="false"/>
+          <w:bCs w:val="false"/>
+          <w:i w:val="false"/>
+          <w:iCs w:val="false"/>
+        </w:rPr>
+        <w:t>where cod_st = 16</w:t>
+      </w:r>
+    </w:p>
+    <w:p>
+      <w:pPr>
+        <w:pStyle w:val="Normal"/>
+        <w:bidi w:val="0"/>
+        <w:jc w:val="start"/>
+        <w:rPr>
+          <w:b w:val="false"/>
+          <w:bCs w:val="false"/>
+          <w:i w:val="false"/>
+          <w:i w:val="false"/>
+          <w:iCs w:val="false"/>
+        </w:rPr>
+      </w:pPr>
+      <w:r>
+        <w:rPr>
+          <w:b w:val="false"/>
+          <w:bCs w:val="false"/>
+          <w:i w:val="false"/>
+          <w:iCs w:val="false"/>
+        </w:rPr>
+      </w:r>
+    </w:p>
+    <w:p>
+      <w:pPr>
+        <w:pStyle w:val="Normal"/>
+        <w:bidi w:val="0"/>
+        <w:jc w:val="start"/>
+        <w:rPr>
+          <w:b w:val="false"/>
+          <w:bCs w:val="false"/>
+          <w:i w:val="false"/>
+          <w:i w:val="false"/>
+          <w:iCs w:val="false"/>
+        </w:rPr>
+      </w:pPr>
+      <w:r>
+        <w:rPr>
+          <w:b w:val="false"/>
+          <w:bCs w:val="false"/>
+          <w:i w:val="false"/>
+          <w:iCs w:val="false"/>
+        </w:rPr>
+        <w:t xml:space="preserve">Условие отбора строк может включать операции: </w:t>
+      </w:r>
+    </w:p>
+    <w:p>
+      <w:pPr>
+        <w:pStyle w:val="Normal"/>
+        <w:bidi w:val="0"/>
+        <w:jc w:val="start"/>
+        <w:rPr>
+          <w:b w:val="false"/>
+          <w:bCs w:val="false"/>
+          <w:i w:val="false"/>
+          <w:i w:val="false"/>
+          <w:iCs w:val="false"/>
+        </w:rPr>
+      </w:pPr>
+      <w:r>
+        <w:rPr>
+          <w:b w:val="false"/>
+          <w:bCs w:val="false"/>
+          <w:i w:val="false"/>
+          <w:iCs w:val="false"/>
+        </w:rPr>
+        <w:t>1. сравнения ( &lt; &gt; = &lt;= &gt;= )</w:t>
+      </w:r>
+    </w:p>
+    <w:p>
+      <w:pPr>
+        <w:pStyle w:val="Normal"/>
+        <w:bidi w:val="0"/>
+        <w:jc w:val="start"/>
+        <w:rPr>
+          <w:b w:val="false"/>
+          <w:bCs w:val="false"/>
+          <w:i w:val="false"/>
+          <w:i w:val="false"/>
+          <w:iCs w:val="false"/>
+        </w:rPr>
+      </w:pPr>
+      <w:r>
+        <w:rPr>
+          <w:b w:val="false"/>
+          <w:bCs w:val="false"/>
+          <w:i w:val="false"/>
+          <w:iCs w:val="false"/>
+        </w:rPr>
+        <w:t>2. Проверка на null ( is null, is not null )</w:t>
+      </w:r>
+    </w:p>
+    <w:p>
+      <w:pPr>
+        <w:pStyle w:val="Normal"/>
+        <w:bidi w:val="0"/>
+        <w:jc w:val="start"/>
+        <w:rPr>
+          <w:b w:val="false"/>
+          <w:bCs w:val="false"/>
+          <w:i w:val="false"/>
+          <w:i w:val="false"/>
+          <w:iCs w:val="false"/>
+        </w:rPr>
+      </w:pPr>
+      <w:r>
+        <w:rPr>
+          <w:b w:val="false"/>
+          <w:bCs w:val="false"/>
+          <w:i w:val="false"/>
+          <w:iCs w:val="false"/>
+        </w:rPr>
+        <w:t>3. Логические операции ( and, or, not )</w:t>
+      </w:r>
+    </w:p>
+    <w:p>
+      <w:pPr>
+        <w:pStyle w:val="Normal"/>
+        <w:bidi w:val="0"/>
+        <w:jc w:val="start"/>
+        <w:rPr>
+          <w:b w:val="false"/>
+          <w:bCs w:val="false"/>
+          <w:i w:val="false"/>
+          <w:i w:val="false"/>
+          <w:iCs w:val="false"/>
+        </w:rPr>
+      </w:pPr>
+      <w:r>
+        <w:rPr>
+          <w:b w:val="false"/>
+          <w:bCs w:val="false"/>
+          <w:i w:val="false"/>
+          <w:iCs w:val="false"/>
+        </w:rPr>
+        <w:t>4. Операции вхождения в диапазон ( between, and)</w:t>
+      </w:r>
+    </w:p>
+    <w:p>
+      <w:pPr>
+        <w:pStyle w:val="Normal"/>
+        <w:bidi w:val="0"/>
+        <w:jc w:val="start"/>
+        <w:rPr>
+          <w:b w:val="false"/>
+          <w:bCs w:val="false"/>
+          <w:i w:val="false"/>
+          <w:i w:val="false"/>
+          <w:iCs w:val="false"/>
+        </w:rPr>
+      </w:pPr>
+      <w:r>
+        <w:rPr>
+          <w:b w:val="false"/>
+          <w:bCs w:val="false"/>
+          <w:i w:val="false"/>
+          <w:iCs w:val="false"/>
+        </w:rPr>
+        <w:t xml:space="preserve">5. Проверка на пренодлежность множеству ( in, </w:t>
+      </w:r>
+      <w:r>
+        <w:rPr>
+          <w:b w:val="false"/>
+          <w:bCs w:val="false"/>
+          <w:i w:val="false"/>
+          <w:iCs w:val="false"/>
+        </w:rPr>
+        <w:t>like ‘шаблон’  ‘%’  ‘и_’</w:t>
+      </w:r>
+      <w:r>
+        <w:rPr>
+          <w:b w:val="false"/>
+          <w:bCs w:val="false"/>
+          <w:i w:val="false"/>
+          <w:iCs w:val="false"/>
+        </w:rPr>
+        <w:t xml:space="preserve"> )</w:t>
+      </w:r>
+    </w:p>
+    <w:p>
+      <w:pPr>
+        <w:pStyle w:val="Normal"/>
+        <w:bidi w:val="0"/>
+        <w:jc w:val="start"/>
+        <w:rPr>
+          <w:b w:val="false"/>
+          <w:bCs w:val="false"/>
+          <w:i w:val="false"/>
+          <w:i w:val="false"/>
+          <w:iCs w:val="false"/>
+        </w:rPr>
+      </w:pPr>
+      <w:r>
+        <w:rPr>
+          <w:b w:val="false"/>
+          <w:bCs w:val="false"/>
+          <w:i w:val="false"/>
+          <w:iCs w:val="false"/>
+        </w:rPr>
+        <w:t>select * from</w:t>
+      </w:r>
+    </w:p>
+    <w:p>
+      <w:pPr>
+        <w:pStyle w:val="Normal"/>
+        <w:bidi w:val="0"/>
+        <w:jc w:val="start"/>
+        <w:rPr>
+          <w:b w:val="false"/>
+          <w:bCs w:val="false"/>
+          <w:i w:val="false"/>
+          <w:i w:val="false"/>
+          <w:iCs w:val="false"/>
+        </w:rPr>
+      </w:pPr>
+      <w:r>
+        <w:rPr>
+          <w:b w:val="false"/>
+          <w:bCs w:val="false"/>
+          <w:i w:val="false"/>
+          <w:iCs w:val="false"/>
+        </w:rPr>
+        <w:t>student where fio like ‘и%’</w:t>
+      </w:r>
+    </w:p>
+    <w:p>
+      <w:pPr>
+        <w:pStyle w:val="Normal"/>
+        <w:bidi w:val="0"/>
+        <w:jc w:val="start"/>
+        <w:rPr>
+          <w:b w:val="false"/>
+          <w:bCs w:val="false"/>
+          <w:i w:val="false"/>
+          <w:i w:val="false"/>
+          <w:iCs w:val="false"/>
+        </w:rPr>
+      </w:pPr>
+      <w:r>
+        <w:rPr>
+          <w:b w:val="false"/>
+          <w:bCs w:val="false"/>
+          <w:i w:val="false"/>
+          <w:iCs w:val="false"/>
+        </w:rPr>
+      </w:r>
+    </w:p>
+    <w:p>
+      <w:pPr>
+        <w:pStyle w:val="Normal"/>
+        <w:bidi w:val="0"/>
+        <w:jc w:val="start"/>
+        <w:rPr>
+          <w:b w:val="false"/>
+          <w:bCs w:val="false"/>
+          <w:i w:val="false"/>
+          <w:i w:val="false"/>
+          <w:iCs w:val="false"/>
+        </w:rPr>
+      </w:pPr>
+      <w:r>
+        <w:rPr>
+          <w:b w:val="false"/>
+          <w:bCs w:val="false"/>
+          <w:i w:val="false"/>
+          <w:iCs w:val="false"/>
+        </w:rPr>
+      </w:r>
+    </w:p>
+    <w:p>
+      <w:pPr>
+        <w:pStyle w:val="Normal"/>
+        <w:bidi w:val="0"/>
+        <w:jc w:val="center"/>
+        <w:rPr>
+          <w:b/>
+          <w:bCs/>
+          <w:i w:val="false"/>
+          <w:i w:val="false"/>
+          <w:iCs w:val="false"/>
+        </w:rPr>
+      </w:pPr>
+      <w:r>
+        <w:rPr>
+          <w:b/>
+          <w:bCs/>
+          <w:i w:val="false"/>
+          <w:iCs w:val="false"/>
+        </w:rPr>
+        <w:t>Операция расширения</w:t>
+      </w:r>
+    </w:p>
+    <w:p>
+      <w:pPr>
+        <w:pStyle w:val="Normal"/>
+        <w:bidi w:val="0"/>
+        <w:jc w:val="center"/>
+        <w:rPr>
+          <w:b/>
+          <w:bCs/>
+          <w:i w:val="false"/>
+          <w:i w:val="false"/>
+          <w:iCs w:val="false"/>
+        </w:rPr>
+      </w:pPr>
+      <w:r>
+        <w:rPr>
+          <w:b/>
+          <w:bCs/>
+          <w:i w:val="false"/>
+          <w:iCs w:val="false"/>
+        </w:rPr>
+      </w:r>
+    </w:p>
+    <w:p>
+      <w:pPr>
+        <w:pStyle w:val="Normal"/>
+        <w:bidi w:val="0"/>
+        <w:jc w:val="start"/>
+        <w:rPr>
+          <w:b w:val="false"/>
+          <w:bCs w:val="false"/>
+          <w:i w:val="false"/>
+          <w:i w:val="false"/>
+          <w:iCs w:val="false"/>
+        </w:rPr>
+      </w:pPr>
+      <w:r>
+        <w:rPr>
+          <w:b w:val="false"/>
+          <w:bCs w:val="false"/>
+          <w:i w:val="false"/>
+          <w:iCs w:val="false"/>
+        </w:rPr>
+        <w:t xml:space="preserve">Вычисляемый столбец – фиктивный столбец данные которого не храняться в бд, а вычисляються на основе данных из других столбцов. ( к вычисляемому столбцу пресваиваеться псевдоним ). </w:t>
+      </w:r>
+    </w:p>
+    <w:p>
+      <w:pPr>
+        <w:pStyle w:val="Normal"/>
+        <w:bidi w:val="0"/>
+        <w:jc w:val="start"/>
+        <w:rPr>
+          <w:b w:val="false"/>
+          <w:bCs w:val="false"/>
+          <w:i w:val="false"/>
+          <w:i w:val="false"/>
+          <w:iCs w:val="false"/>
+        </w:rPr>
+      </w:pPr>
+      <w:r>
+        <w:rPr>
+          <w:b w:val="false"/>
+          <w:bCs w:val="false"/>
+          <w:i w:val="false"/>
+          <w:iCs w:val="false"/>
+        </w:rPr>
+      </w:r>
+    </w:p>
+    <w:p>
+      <w:pPr>
+        <w:pStyle w:val="Normal"/>
+        <w:bidi w:val="0"/>
+        <w:jc w:val="start"/>
+        <w:rPr>
+          <w:b w:val="false"/>
+          <w:bCs w:val="false"/>
+          <w:i w:val="false"/>
+          <w:i w:val="false"/>
+          <w:iCs w:val="false"/>
+        </w:rPr>
+      </w:pPr>
+      <w:r>
+        <w:rPr>
+          <w:b w:val="false"/>
+          <w:bCs w:val="false"/>
+          <w:i w:val="false"/>
+          <w:iCs w:val="false"/>
+        </w:rPr>
+        <w:t>select &lt;выч.ст.&gt; from &lt;таблица&gt; as ‘псевдоним’</w:t>
+      </w:r>
+    </w:p>
+    <w:p>
+      <w:pPr>
+        <w:pStyle w:val="Normal"/>
+        <w:bidi w:val="0"/>
+        <w:jc w:val="start"/>
+        <w:rPr>
+          <w:b w:val="false"/>
+          <w:bCs w:val="false"/>
+          <w:i w:val="false"/>
+          <w:i w:val="false"/>
+          <w:iCs w:val="false"/>
+        </w:rPr>
+      </w:pPr>
+      <w:r>
+        <w:rPr>
+          <w:b w:val="false"/>
+          <w:bCs w:val="false"/>
+          <w:i w:val="false"/>
+          <w:iCs w:val="false"/>
+        </w:rPr>
+      </w:r>
+    </w:p>
+    <w:p>
+      <w:pPr>
+        <w:pStyle w:val="Normal"/>
+        <w:bidi w:val="0"/>
+        <w:jc w:val="start"/>
+        <w:rPr>
+          <w:b w:val="false"/>
+          <w:bCs w:val="false"/>
+          <w:i w:val="false"/>
+          <w:i w:val="false"/>
+          <w:iCs w:val="false"/>
+        </w:rPr>
+      </w:pPr>
+      <w:r>
+        <w:rPr>
+          <w:b w:val="false"/>
+          <w:bCs w:val="false"/>
+          <w:i w:val="false"/>
+          <w:iCs w:val="false"/>
+        </w:rPr>
+        <w:t xml:space="preserve">в выражения для вычисляемых столбцов могут использоваться, 1. именна столбцов, 2. Константы, 3. Операции, 4. Функции, </w:t>
+      </w:r>
+    </w:p>
+    <w:p>
+      <w:pPr>
+        <w:pStyle w:val="Normal"/>
+        <w:bidi w:val="0"/>
+        <w:jc w:val="start"/>
+        <w:rPr>
+          <w:b w:val="false"/>
+          <w:bCs w:val="false"/>
+          <w:i w:val="false"/>
+          <w:i w:val="false"/>
+          <w:iCs w:val="false"/>
+        </w:rPr>
+      </w:pPr>
+      <w:r>
+        <w:rPr>
+          <w:b w:val="false"/>
+          <w:bCs w:val="false"/>
+          <w:i w:val="false"/>
+          <w:iCs w:val="false"/>
+        </w:rPr>
+      </w:r>
+    </w:p>
+    <w:p>
+      <w:pPr>
+        <w:pStyle w:val="Normal"/>
+        <w:bidi w:val="0"/>
+        <w:jc w:val="start"/>
+        <w:rPr>
+          <w:b w:val="false"/>
+          <w:bCs w:val="false"/>
+          <w:i w:val="false"/>
+          <w:i w:val="false"/>
+          <w:iCs w:val="false"/>
+        </w:rPr>
+      </w:pPr>
+      <w:r>
+        <w:rPr>
+          <w:b w:val="false"/>
+          <w:bCs w:val="false"/>
+          <w:i w:val="false"/>
+          <w:iCs w:val="false"/>
+        </w:rPr>
+        <w:t>select ‘студент’  from students</w:t>
+      </w:r>
+    </w:p>
+    <w:p>
+      <w:pPr>
+        <w:pStyle w:val="Normal"/>
+        <w:bidi w:val="0"/>
+        <w:jc w:val="start"/>
+        <w:rPr>
+          <w:b w:val="false"/>
+          <w:bCs w:val="false"/>
+          <w:i w:val="false"/>
+          <w:i w:val="false"/>
+          <w:iCs w:val="false"/>
+        </w:rPr>
+      </w:pPr>
+      <w:r>
+        <w:rPr>
+          <w:b w:val="false"/>
+          <w:bCs w:val="false"/>
+          <w:i w:val="false"/>
+          <w:iCs w:val="false"/>
+        </w:rPr>
+      </w:r>
+    </w:p>
+    <w:p>
+      <w:pPr>
+        <w:pStyle w:val="Normal"/>
+        <w:bidi w:val="0"/>
+        <w:jc w:val="start"/>
+        <w:rPr>
+          <w:b w:val="false"/>
+          <w:bCs w:val="false"/>
+          <w:i w:val="false"/>
+          <w:i w:val="false"/>
+          <w:iCs w:val="false"/>
+        </w:rPr>
+      </w:pPr>
+      <w:r>
+        <w:rPr>
+          <w:b w:val="false"/>
+          <w:bCs w:val="false"/>
+          <w:i w:val="false"/>
+          <w:iCs w:val="false"/>
+        </w:rPr>
+        <w:t>|| - конкатенация строк</w:t>
+      </w:r>
+    </w:p>
+    <w:p>
+      <w:pPr>
+        <w:pStyle w:val="Normal"/>
+        <w:bidi w:val="0"/>
+        <w:jc w:val="start"/>
+        <w:rPr>
+          <w:b w:val="false"/>
+          <w:bCs w:val="false"/>
+          <w:i w:val="false"/>
+          <w:i w:val="false"/>
+          <w:iCs w:val="false"/>
+        </w:rPr>
+      </w:pPr>
+      <w:r>
+        <w:rPr>
+          <w:b w:val="false"/>
+          <w:bCs w:val="false"/>
+          <w:i w:val="false"/>
+          <w:iCs w:val="false"/>
+        </w:rPr>
+      </w:r>
+    </w:p>
+    <w:p>
+      <w:pPr>
+        <w:pStyle w:val="Normal"/>
+        <w:bidi w:val="0"/>
+        <w:jc w:val="start"/>
+        <w:rPr>
+          <w:b w:val="false"/>
+          <w:bCs w:val="false"/>
+          <w:i w:val="false"/>
+          <w:i w:val="false"/>
+          <w:iCs w:val="false"/>
+        </w:rPr>
+      </w:pPr>
+      <w:r>
+        <w:rPr>
+          <w:b w:val="false"/>
+          <w:bCs w:val="false"/>
+          <w:i w:val="false"/>
+          <w:iCs w:val="false"/>
+        </w:rPr>
+        <w:t xml:space="preserve">Для вычисляемых столбцов могу использоваться скалярные функции. </w:t>
+      </w:r>
+    </w:p>
+    <w:p>
+      <w:pPr>
+        <w:pStyle w:val="Normal"/>
+        <w:bidi w:val="0"/>
+        <w:jc w:val="start"/>
+        <w:rPr>
+          <w:b w:val="false"/>
+          <w:bCs w:val="false"/>
+          <w:i w:val="false"/>
+          <w:i w:val="false"/>
+          <w:iCs w:val="false"/>
+        </w:rPr>
+      </w:pPr>
+      <w:r>
+        <w:rPr>
+          <w:b w:val="false"/>
+          <w:bCs w:val="false"/>
+          <w:i w:val="false"/>
+          <w:iCs w:val="false"/>
+        </w:rPr>
+      </w:r>
+    </w:p>
+    <w:p>
+      <w:pPr>
+        <w:pStyle w:val="Normal"/>
+        <w:bidi w:val="0"/>
+        <w:jc w:val="start"/>
+        <w:rPr>
+          <w:b w:val="false"/>
+          <w:bCs w:val="false"/>
+          <w:i w:val="false"/>
+          <w:i w:val="false"/>
+          <w:iCs w:val="false"/>
+        </w:rPr>
+      </w:pPr>
+      <w:r>
+        <w:rPr>
+          <w:b w:val="false"/>
+          <w:bCs w:val="false"/>
+          <w:i w:val="false"/>
+          <w:iCs w:val="false"/>
+        </w:rPr>
+        <w:t xml:space="preserve">Select name_st || ‘ten’ || phone as name_phone </w:t>
+      </w:r>
+    </w:p>
+    <w:p>
+      <w:pPr>
+        <w:pStyle w:val="Normal"/>
+        <w:bidi w:val="0"/>
+        <w:jc w:val="start"/>
+        <w:rPr>
+          <w:b w:val="false"/>
+          <w:bCs w:val="false"/>
+          <w:i w:val="false"/>
+          <w:i w:val="false"/>
+          <w:iCs w:val="false"/>
+        </w:rPr>
+      </w:pPr>
+      <w:r>
+        <w:rPr>
+          <w:b w:val="false"/>
+          <w:bCs w:val="false"/>
+          <w:i w:val="false"/>
+          <w:iCs w:val="false"/>
+        </w:rPr>
+        <w:t>from student</w:t>
+      </w:r>
+    </w:p>
+    <w:p>
+      <w:pPr>
+        <w:pStyle w:val="Normal"/>
+        <w:bidi w:val="0"/>
+        <w:jc w:val="start"/>
+        <w:rPr>
+          <w:b w:val="false"/>
+          <w:bCs w:val="false"/>
+          <w:i w:val="false"/>
+          <w:i w:val="false"/>
+          <w:iCs w:val="false"/>
+        </w:rPr>
+      </w:pPr>
+      <w:r>
+        <w:rPr>
+          <w:b w:val="false"/>
+          <w:bCs w:val="false"/>
+          <w:i w:val="false"/>
+          <w:iCs w:val="false"/>
+        </w:rPr>
+        <w:t>where phone is not null</w:t>
+      </w:r>
+    </w:p>
+    <w:p>
+      <w:pPr>
+        <w:pStyle w:val="Normal"/>
+        <w:bidi w:val="0"/>
+        <w:jc w:val="start"/>
+        <w:rPr>
+          <w:b w:val="false"/>
+          <w:bCs w:val="false"/>
+          <w:i w:val="false"/>
+          <w:i w:val="false"/>
+          <w:iCs w:val="false"/>
+        </w:rPr>
+      </w:pPr>
+      <w:r>
+        <w:rPr>
+          <w:b w:val="false"/>
+          <w:bCs w:val="false"/>
+          <w:i w:val="false"/>
+          <w:iCs w:val="false"/>
+        </w:rPr>
+      </w:r>
+    </w:p>
+    <w:p>
+      <w:pPr>
+        <w:pStyle w:val="Normal"/>
+        <w:bidi w:val="0"/>
+        <w:jc w:val="start"/>
+        <w:rPr>
+          <w:b/>
+          <w:bCs/>
+          <w:i w:val="false"/>
+          <w:i w:val="false"/>
+          <w:iCs w:val="false"/>
+        </w:rPr>
+      </w:pPr>
+      <w:r>
+        <w:rPr>
+          <w:b/>
+          <w:bCs/>
+          <w:i w:val="false"/>
+          <w:iCs w:val="false"/>
+        </w:rPr>
+        <w:t>Скалярные:</w:t>
+      </w:r>
+    </w:p>
+    <w:p>
+      <w:pPr>
+        <w:pStyle w:val="Normal"/>
+        <w:bidi w:val="0"/>
+        <w:jc w:val="start"/>
+        <w:rPr>
+          <w:b w:val="false"/>
+          <w:bCs w:val="false"/>
+          <w:i w:val="false"/>
+          <w:i w:val="false"/>
+          <w:iCs w:val="false"/>
+        </w:rPr>
+      </w:pPr>
+      <w:r>
+        <w:rPr>
+          <w:b w:val="false"/>
+          <w:bCs w:val="false"/>
+          <w:i w:val="false"/>
+          <w:iCs w:val="false"/>
+        </w:rPr>
+        <w:t>1. Текстовые функции – удаление лишних пробелов ltrim(), rtrim(), upper(), lower(), is upper(), is lower(), substr() )</w:t>
+      </w:r>
+    </w:p>
+    <w:p>
+      <w:pPr>
+        <w:pStyle w:val="Normal"/>
+        <w:bidi w:val="0"/>
+        <w:jc w:val="start"/>
+        <w:rPr>
+          <w:b w:val="false"/>
+          <w:bCs w:val="false"/>
+          <w:i w:val="false"/>
+          <w:i w:val="false"/>
+          <w:iCs w:val="false"/>
+        </w:rPr>
+      </w:pPr>
+      <w:r>
+        <w:rPr>
+          <w:b w:val="false"/>
+          <w:bCs w:val="false"/>
+          <w:i w:val="false"/>
+          <w:iCs w:val="false"/>
+        </w:rPr>
+        <w:t>2. Числовые - abs(), round(), trunc(), mod()</w:t>
+      </w:r>
+    </w:p>
+    <w:p>
+      <w:pPr>
+        <w:pStyle w:val="Normal"/>
+        <w:bidi w:val="0"/>
+        <w:jc w:val="start"/>
+        <w:rPr>
+          <w:b w:val="false"/>
+          <w:bCs w:val="false"/>
+          <w:i w:val="false"/>
+          <w:i w:val="false"/>
+          <w:iCs w:val="false"/>
+        </w:rPr>
+      </w:pPr>
+      <w:r>
+        <w:rPr>
+          <w:b w:val="false"/>
+          <w:bCs w:val="false"/>
+          <w:i w:val="false"/>
+          <w:iCs w:val="false"/>
+        </w:rPr>
+        <w:t>3. даты и время – now()</w:t>
+      </w:r>
+    </w:p>
+    <w:p>
+      <w:pPr>
+        <w:pStyle w:val="Normal"/>
+        <w:bidi w:val="0"/>
+        <w:jc w:val="start"/>
+        <w:rPr>
+          <w:b w:val="false"/>
+          <w:bCs w:val="false"/>
+          <w:i w:val="false"/>
+          <w:i w:val="false"/>
+          <w:iCs w:val="false"/>
+        </w:rPr>
+      </w:pPr>
+      <w:r>
+        <w:rPr>
+          <w:b w:val="false"/>
+          <w:bCs w:val="false"/>
+          <w:i w:val="false"/>
+          <w:iCs w:val="false"/>
+        </w:rPr>
+        <w:t>4. Преобразования типов данных – to_char, to_date</w:t>
+      </w:r>
+    </w:p>
+    <w:p>
+      <w:pPr>
+        <w:pStyle w:val="Normal"/>
+        <w:bidi w:val="0"/>
+        <w:jc w:val="start"/>
+        <w:rPr>
+          <w:b w:val="false"/>
+          <w:bCs w:val="false"/>
+          <w:i w:val="false"/>
+          <w:i w:val="false"/>
+          <w:iCs w:val="false"/>
+        </w:rPr>
+      </w:pPr>
+      <w:r>
+        <w:rPr>
+          <w:b w:val="false"/>
+          <w:bCs w:val="false"/>
+          <w:i w:val="false"/>
+          <w:iCs w:val="false"/>
+        </w:rPr>
+        <w:t>5. Системные – sysdate()</w:t>
+      </w:r>
+    </w:p>
+    <w:p>
+      <w:pPr>
+        <w:pStyle w:val="Normal"/>
+        <w:bidi w:val="0"/>
+        <w:jc w:val="start"/>
+        <w:rPr>
+          <w:b w:val="false"/>
+          <w:bCs w:val="false"/>
+          <w:i w:val="false"/>
+          <w:i w:val="false"/>
+          <w:iCs w:val="false"/>
+        </w:rPr>
+      </w:pPr>
+      <w:r>
+        <w:rPr>
+          <w:b w:val="false"/>
+          <w:bCs w:val="false"/>
+          <w:i w:val="false"/>
+          <w:iCs w:val="false"/>
+        </w:rPr>
+      </w:r>
+    </w:p>
+    <w:p>
+      <w:pPr>
+        <w:pStyle w:val="Normal"/>
+        <w:bidi w:val="0"/>
+        <w:jc w:val="start"/>
+        <w:rPr>
+          <w:b w:val="false"/>
+          <w:bCs w:val="false"/>
+          <w:i w:val="false"/>
+          <w:i w:val="false"/>
+          <w:iCs w:val="false"/>
+        </w:rPr>
+      </w:pPr>
+      <w:r>
+        <w:rPr>
+          <w:b w:val="false"/>
+          <w:bCs w:val="false"/>
+          <w:i w:val="false"/>
+          <w:iCs w:val="false"/>
+        </w:rPr>
+      </w:r>
+    </w:p>
+    <w:p>
+      <w:pPr>
+        <w:pStyle w:val="Normal"/>
+        <w:bidi w:val="0"/>
+        <w:jc w:val="start"/>
+        <w:rPr>
+          <w:b w:val="false"/>
+          <w:bCs w:val="false"/>
+          <w:i w:val="false"/>
+          <w:i w:val="false"/>
+          <w:iCs w:val="false"/>
+        </w:rPr>
+      </w:pPr>
+      <w:r>
+        <w:rPr>
+          <w:b w:val="false"/>
+          <w:bCs w:val="false"/>
+          <w:i w:val="false"/>
+          <w:iCs w:val="false"/>
+        </w:rPr>
+        <w:t>Использование case в вычисляемых столбцах</w:t>
+      </w:r>
+    </w:p>
+    <w:p>
+      <w:pPr>
+        <w:pStyle w:val="Normal"/>
+        <w:bidi w:val="0"/>
+        <w:jc w:val="start"/>
+        <w:rPr>
+          <w:b w:val="false"/>
+          <w:bCs w:val="false"/>
+          <w:i w:val="false"/>
+          <w:i w:val="false"/>
+          <w:iCs w:val="false"/>
+        </w:rPr>
+      </w:pPr>
+      <w:r>
+        <w:rPr>
+          <w:b w:val="false"/>
+          <w:bCs w:val="false"/>
+          <w:i w:val="false"/>
+          <w:iCs w:val="false"/>
+        </w:rPr>
+        <w:t>select cod_st, cod_sub</w:t>
+      </w:r>
+    </w:p>
+    <w:p>
+      <w:pPr>
+        <w:pStyle w:val="Normal"/>
+        <w:bidi w:val="0"/>
+        <w:jc w:val="start"/>
+        <w:rPr>
+          <w:b w:val="false"/>
+          <w:bCs w:val="false"/>
+          <w:i w:val="false"/>
+          <w:i w:val="false"/>
+          <w:iCs w:val="false"/>
+        </w:rPr>
+      </w:pPr>
+      <w:r>
+        <w:rPr>
+          <w:b w:val="false"/>
+          <w:bCs w:val="false"/>
+          <w:i w:val="false"/>
+          <w:iCs w:val="false"/>
+        </w:rPr>
+        <w:t>case mark</w:t>
+      </w:r>
+    </w:p>
+    <w:p>
+      <w:pPr>
+        <w:pStyle w:val="Normal"/>
+        <w:bidi w:val="0"/>
+        <w:jc w:val="start"/>
+        <w:rPr>
+          <w:b w:val="false"/>
+          <w:bCs w:val="false"/>
+          <w:i w:val="false"/>
+          <w:i w:val="false"/>
+          <w:iCs w:val="false"/>
+        </w:rPr>
+      </w:pPr>
+      <w:r>
+        <w:rPr>
+          <w:b w:val="false"/>
+          <w:bCs w:val="false"/>
+          <w:i w:val="false"/>
+          <w:iCs w:val="false"/>
+        </w:rPr>
+        <w:t>when 5 then ‘or’</w:t>
+      </w:r>
+    </w:p>
+    <w:p>
+      <w:pPr>
+        <w:pStyle w:val="Normal"/>
+        <w:bidi w:val="0"/>
+        <w:jc w:val="start"/>
+        <w:rPr>
+          <w:b w:val="false"/>
+          <w:bCs w:val="false"/>
+          <w:i w:val="false"/>
+          <w:i w:val="false"/>
+          <w:iCs w:val="false"/>
+        </w:rPr>
+      </w:pPr>
+      <w:r>
+        <w:rPr>
+          <w:b w:val="false"/>
+          <w:bCs w:val="false"/>
+          <w:i w:val="false"/>
+          <w:iCs w:val="false"/>
+        </w:rPr>
+        <w:t>when 4 then ‘xor’</w:t>
+      </w:r>
+    </w:p>
+    <w:p>
+      <w:pPr>
+        <w:pStyle w:val="Normal"/>
+        <w:bidi w:val="0"/>
+        <w:jc w:val="start"/>
+        <w:rPr>
+          <w:b w:val="false"/>
+          <w:bCs w:val="false"/>
+          <w:i w:val="false"/>
+          <w:i w:val="false"/>
+          <w:iCs w:val="false"/>
+        </w:rPr>
+      </w:pPr>
+      <w:r>
+        <w:rPr>
+          <w:b w:val="false"/>
+          <w:bCs w:val="false"/>
+          <w:i w:val="false"/>
+          <w:iCs w:val="false"/>
+        </w:rPr>
+        <w:t>…</w:t>
+      </w:r>
+    </w:p>
+    <w:p>
+      <w:pPr>
+        <w:pStyle w:val="Normal"/>
+        <w:bidi w:val="0"/>
+        <w:jc w:val="start"/>
+        <w:rPr>
+          <w:b w:val="false"/>
+          <w:bCs w:val="false"/>
+          <w:i w:val="false"/>
+          <w:i w:val="false"/>
+          <w:iCs w:val="false"/>
+        </w:rPr>
+      </w:pPr>
+      <w:r>
+        <w:rPr>
+          <w:b w:val="false"/>
+          <w:bCs w:val="false"/>
+          <w:i w:val="false"/>
+          <w:iCs w:val="false"/>
+        </w:rPr>
+        <w:t>end</w:t>
+      </w:r>
+    </w:p>
+    <w:p>
+      <w:pPr>
+        <w:pStyle w:val="Normal"/>
+        <w:bidi w:val="0"/>
+        <w:jc w:val="start"/>
+        <w:rPr>
+          <w:b w:val="false"/>
+          <w:bCs w:val="false"/>
+          <w:i w:val="false"/>
+          <w:i w:val="false"/>
+          <w:iCs w:val="false"/>
+        </w:rPr>
+      </w:pPr>
+      <w:r>
+        <w:rPr>
+          <w:b w:val="false"/>
+          <w:bCs w:val="false"/>
+          <w:i w:val="false"/>
+          <w:iCs w:val="false"/>
+        </w:rPr>
+        <w:t>from marks</w:t>
+      </w:r>
+    </w:p>
+    <w:p>
+      <w:pPr>
+        <w:pStyle w:val="Normal"/>
+        <w:bidi w:val="0"/>
+        <w:jc w:val="start"/>
+        <w:rPr>
+          <w:b w:val="false"/>
+          <w:bCs w:val="false"/>
+          <w:i w:val="false"/>
+          <w:i w:val="false"/>
+          <w:iCs w:val="false"/>
+        </w:rPr>
+      </w:pPr>
+      <w:r>
+        <w:rPr>
+          <w:b w:val="false"/>
+          <w:bCs w:val="false"/>
+          <w:i w:val="false"/>
+          <w:iCs w:val="false"/>
+        </w:rPr>
+      </w:r>
+    </w:p>
+    <w:p>
+      <w:pPr>
+        <w:pStyle w:val="Normal"/>
+        <w:bidi w:val="0"/>
+        <w:jc w:val="start"/>
+        <w:rPr>
+          <w:b w:val="false"/>
+          <w:bCs w:val="false"/>
+          <w:i w:val="false"/>
+          <w:i w:val="false"/>
+          <w:iCs w:val="false"/>
+        </w:rPr>
+      </w:pPr>
+      <w:r>
+        <w:rPr>
+          <w:b w:val="false"/>
+          <w:bCs w:val="false"/>
+          <w:i w:val="false"/>
+          <w:iCs w:val="false"/>
+        </w:rPr>
+      </w:r>
+    </w:p>
+    <w:p>
+      <w:pPr>
+        <w:pStyle w:val="Normal"/>
+        <w:bidi w:val="0"/>
+        <w:jc w:val="start"/>
+        <w:rPr>
+          <w:b w:val="false"/>
+          <w:bCs w:val="false"/>
+          <w:i w:val="false"/>
+          <w:i w:val="false"/>
+          <w:iCs w:val="false"/>
+        </w:rPr>
+      </w:pPr>
+      <w:r>
+        <w:rPr>
+          <w:b w:val="false"/>
+          <w:bCs w:val="false"/>
+          <w:i w:val="false"/>
+          <w:iCs w:val="false"/>
+        </w:rPr>
+      </w:r>
+    </w:p>
+    <w:p>
+      <w:pPr>
+        <w:pStyle w:val="Normal"/>
+        <w:bidi w:val="0"/>
+        <w:jc w:val="center"/>
+        <w:rPr>
+          <w:b/>
+          <w:bCs/>
+          <w:i w:val="false"/>
+          <w:i w:val="false"/>
+          <w:iCs w:val="false"/>
+        </w:rPr>
+      </w:pPr>
+      <w:r>
+        <w:rPr>
+          <w:b/>
+          <w:bCs/>
+          <w:i w:val="false"/>
+          <w:iCs w:val="false"/>
+        </w:rPr>
+        <w:t>Использование агригатных функций</w:t>
+      </w:r>
+    </w:p>
+    <w:p>
+      <w:pPr>
+        <w:pStyle w:val="Normal"/>
+        <w:bidi w:val="0"/>
+        <w:jc w:val="start"/>
+        <w:rPr>
+          <w:b w:val="false"/>
+          <w:bCs w:val="false"/>
+          <w:i w:val="false"/>
+          <w:i w:val="false"/>
+          <w:iCs w:val="false"/>
+        </w:rPr>
+      </w:pPr>
+      <w:r>
+        <w:rPr>
+          <w:b w:val="false"/>
+          <w:bCs w:val="false"/>
+          <w:i w:val="false"/>
+          <w:iCs w:val="false"/>
+        </w:rPr>
+        <w:t>Особенность состоит в том что каждая из них, вычисляет одно итоговое значение по какому либо столбцу, при этом столбец может быть вычисяемым, для множества строк таблици.</w:t>
+      </w:r>
+    </w:p>
+    <w:p>
+      <w:pPr>
+        <w:pStyle w:val="Normal"/>
+        <w:bidi w:val="0"/>
+        <w:jc w:val="start"/>
+        <w:rPr>
+          <w:b w:val="false"/>
+          <w:bCs w:val="false"/>
+          <w:i w:val="false"/>
+          <w:i w:val="false"/>
+          <w:iCs w:val="false"/>
+        </w:rPr>
+      </w:pPr>
+      <w:r>
+        <w:rPr>
+          <w:b w:val="false"/>
+          <w:bCs w:val="false"/>
+          <w:i w:val="false"/>
+          <w:iCs w:val="false"/>
+        </w:rPr>
+      </w:r>
+    </w:p>
+    <w:p>
+      <w:pPr>
+        <w:pStyle w:val="Normal"/>
+        <w:bidi w:val="0"/>
+        <w:jc w:val="start"/>
+        <w:rPr>
+          <w:b w:val="false"/>
+          <w:bCs w:val="false"/>
+          <w:i w:val="false"/>
+          <w:i w:val="false"/>
+          <w:iCs w:val="false"/>
+        </w:rPr>
+      </w:pPr>
+      <w:r>
+        <w:rPr>
+          <w:b w:val="false"/>
+          <w:bCs w:val="false"/>
+          <w:i w:val="false"/>
+          <w:iCs w:val="false"/>
+        </w:rPr>
+        <w:t>Функции: sum(), min(), max(), avg(), count([distinct] список столбцов)</w:t>
+      </w:r>
+    </w:p>
+    <w:p>
+      <w:pPr>
+        <w:pStyle w:val="Normal"/>
+        <w:bidi w:val="0"/>
+        <w:jc w:val="start"/>
+        <w:rPr>
+          <w:b w:val="false"/>
+          <w:bCs w:val="false"/>
+        </w:rPr>
+      </w:pPr>
+      <w:r>
+        <w:rPr>
+          <w:b w:val="false"/>
+          <w:bCs w:val="false"/>
+        </w:rPr>
+      </w:r>
+    </w:p>
+    <w:p>
+      <w:pPr>
+        <w:pStyle w:val="Normal"/>
+        <w:bidi w:val="0"/>
+        <w:jc w:val="start"/>
+        <w:rPr>
+          <w:b w:val="false"/>
+          <w:bCs w:val="false"/>
+        </w:rPr>
+      </w:pPr>
+      <w:r>
+        <w:rPr>
+          <w:b w:val="false"/>
+          <w:bCs w:val="false"/>
+        </w:rPr>
+        <w:t>select avg(mark) from student</w:t>
+      </w:r>
+    </w:p>
+    <w:p>
+      <w:pPr>
+        <w:pStyle w:val="Normal"/>
+        <w:bidi w:val="0"/>
+        <w:jc w:val="start"/>
+        <w:rPr>
+          <w:b w:val="false"/>
+          <w:bCs w:val="false"/>
+        </w:rPr>
+      </w:pPr>
+      <w:r>
+        <w:rPr>
+          <w:b w:val="false"/>
+          <w:bCs w:val="false"/>
+        </w:rPr>
+        <w:t>select min(born), max(born) from student</w:t>
+      </w:r>
+    </w:p>
+    <w:p>
+      <w:pPr>
+        <w:pStyle w:val="Normal"/>
+        <w:bidi w:val="0"/>
+        <w:jc w:val="start"/>
+        <w:rPr>
+          <w:b w:val="false"/>
+          <w:bCs w:val="false"/>
+        </w:rPr>
+      </w:pPr>
+      <w:r>
+        <w:rPr>
+          <w:b w:val="false"/>
+          <w:bCs w:val="false"/>
+        </w:rPr>
+      </w:r>
+    </w:p>
+    <w:p>
+      <w:pPr>
+        <w:pStyle w:val="Normal"/>
+        <w:bidi w:val="0"/>
+        <w:jc w:val="start"/>
+        <w:rPr>
+          <w:b w:val="false"/>
+          <w:bCs w:val="false"/>
+        </w:rPr>
+      </w:pPr>
+      <w:r>
+        <w:rPr>
+          <w:b w:val="false"/>
+          <w:bCs w:val="false"/>
+        </w:rPr>
+        <w:t>пример:</w:t>
+      </w:r>
+    </w:p>
+    <w:p>
+      <w:pPr>
+        <w:pStyle w:val="Normal"/>
+        <w:bidi w:val="0"/>
+        <w:jc w:val="start"/>
+        <w:rPr>
+          <w:b w:val="false"/>
+          <w:bCs w:val="false"/>
+        </w:rPr>
+      </w:pPr>
+      <w:r>
+        <w:rPr>
+          <w:b w:val="false"/>
+          <w:bCs w:val="false"/>
+        </w:rPr>
+        <w:t>select count(phone) from students</w:t>
+      </w:r>
+    </w:p>
+    <w:p>
+      <w:pPr>
+        <w:pStyle w:val="Normal"/>
+        <w:bidi w:val="0"/>
+        <w:jc w:val="start"/>
+        <w:rPr>
+          <w:b w:val="false"/>
+          <w:bCs w:val="false"/>
+        </w:rPr>
+      </w:pPr>
+      <w:r>
+        <w:rPr>
+          <w:b w:val="false"/>
+          <w:bCs w:val="false"/>
+        </w:rPr>
+      </w:r>
+    </w:p>
+    <w:p>
+      <w:pPr>
+        <w:pStyle w:val="Normal"/>
+        <w:bidi w:val="0"/>
+        <w:jc w:val="start"/>
+        <w:rPr>
+          <w:b w:val="false"/>
+          <w:bCs w:val="false"/>
+        </w:rPr>
+      </w:pPr>
+      <w:r>
+        <w:rPr>
+          <w:b w:val="false"/>
+          <w:bCs w:val="false"/>
+        </w:rPr>
+        <w:t xml:space="preserve">select count (distinct mark) from marks т.к. запросы вычесляющие агрегатные функции по всей таблице возвращяют одну строку, содержашюю итоговые данные, то в списке выражений следующим за select могут быть только агрегатные функции, или выражения на их основе, </w:t>
+      </w:r>
+    </w:p>
+    <w:p>
+      <w:pPr>
+        <w:pStyle w:val="Normal"/>
+        <w:bidi w:val="0"/>
+        <w:jc w:val="start"/>
+        <w:rPr>
+          <w:b w:val="false"/>
+          <w:bCs w:val="false"/>
+        </w:rPr>
+      </w:pPr>
+      <w:r>
+        <w:rPr>
+          <w:b w:val="false"/>
+          <w:bCs w:val="false"/>
+        </w:rPr>
+      </w:r>
+    </w:p>
+    <w:p>
+      <w:pPr>
+        <w:pStyle w:val="Normal"/>
+        <w:bidi w:val="0"/>
+        <w:jc w:val="start"/>
+        <w:rPr>
+          <w:b w:val="false"/>
+          <w:bCs w:val="false"/>
+        </w:rPr>
+      </w:pPr>
+      <w:r>
+        <w:rPr>
+          <w:b w:val="false"/>
+          <w:bCs w:val="false"/>
+        </w:rPr>
+      </w:r>
+    </w:p>
+    <w:p>
+      <w:pPr>
+        <w:pStyle w:val="Normal"/>
+        <w:bidi w:val="0"/>
+        <w:jc w:val="start"/>
+        <w:rPr>
+          <w:b w:val="false"/>
+          <w:bCs w:val="false"/>
+        </w:rPr>
+      </w:pPr>
+      <w:r>
+        <w:rPr>
+          <w:b w:val="false"/>
+          <w:bCs w:val="false"/>
+        </w:rPr>
+        <w:t>Группировка и агрегатные функции:</w:t>
+      </w:r>
+    </w:p>
+    <w:p>
+      <w:pPr>
+        <w:pStyle w:val="Normal"/>
+        <w:bidi w:val="0"/>
+        <w:jc w:val="start"/>
+        <w:rPr>
+          <w:b w:val="false"/>
+          <w:bCs w:val="false"/>
+        </w:rPr>
+      </w:pPr>
+      <w:r>
+        <w:rPr>
+          <w:b w:val="false"/>
+          <w:bCs w:val="false"/>
+        </w:rPr>
+        <w:t xml:space="preserve">агрегатные функции могут вычисляться как по всей таблице так и по отдельным группам строк, в этом случае выполняеться операция группировки, при группировке формируються группы с одинаковыми значениями, в столбце группировки, и запрос возвращяет столько строк сколько получилось групп. </w:t>
+      </w:r>
+    </w:p>
+    <w:p>
+      <w:pPr>
+        <w:pStyle w:val="Normal"/>
+        <w:bidi w:val="0"/>
+        <w:jc w:val="start"/>
+        <w:rPr>
+          <w:b w:val="false"/>
+          <w:bCs w:val="false"/>
+        </w:rPr>
+      </w:pPr>
+      <w:r>
+        <w:rPr>
+          <w:b w:val="false"/>
+          <w:bCs w:val="false"/>
+        </w:rPr>
+      </w:r>
+    </w:p>
+    <w:p>
+      <w:pPr>
+        <w:pStyle w:val="Normal"/>
+        <w:bidi w:val="0"/>
+        <w:jc w:val="start"/>
+        <w:rPr>
+          <w:b w:val="false"/>
+          <w:bCs w:val="false"/>
+        </w:rPr>
+      </w:pPr>
+      <w:r>
+        <w:rPr>
+          <w:b w:val="false"/>
+          <w:bCs w:val="false"/>
+        </w:rPr>
+        <w:t xml:space="preserve">Select cod_st, avg (mark), count (mark) </w:t>
+      </w:r>
+    </w:p>
+    <w:p>
+      <w:pPr>
+        <w:pStyle w:val="Normal"/>
+        <w:bidi w:val="0"/>
+        <w:jc w:val="start"/>
+        <w:rPr>
+          <w:b w:val="false"/>
+          <w:bCs w:val="false"/>
+        </w:rPr>
+      </w:pPr>
+      <w:r>
+        <w:rPr>
+          <w:b w:val="false"/>
+          <w:bCs w:val="false"/>
+        </w:rPr>
+        <w:t xml:space="preserve">from marks </w:t>
+      </w:r>
+    </w:p>
+    <w:p>
+      <w:pPr>
+        <w:pStyle w:val="Normal"/>
+        <w:bidi w:val="0"/>
+        <w:jc w:val="start"/>
+        <w:rPr>
+          <w:b w:val="false"/>
+          <w:bCs w:val="false"/>
+        </w:rPr>
+      </w:pPr>
+      <w:r>
+        <w:rPr>
+          <w:b w:val="false"/>
+          <w:bCs w:val="false"/>
+        </w:rPr>
+        <w:t>grop by cod_st</w:t>
+      </w:r>
+    </w:p>
+    <w:p>
+      <w:pPr>
+        <w:pStyle w:val="Normal"/>
+        <w:bidi w:val="0"/>
+        <w:jc w:val="start"/>
+        <w:rPr>
+          <w:b w:val="false"/>
+          <w:bCs w:val="false"/>
+        </w:rPr>
+      </w:pPr>
+      <w:r>
+        <w:rPr>
+          <w:b w:val="false"/>
+          <w:bCs w:val="false"/>
+        </w:rPr>
+      </w:r>
+    </w:p>
+    <w:p>
+      <w:pPr>
+        <w:pStyle w:val="Normal"/>
+        <w:bidi w:val="0"/>
+        <w:jc w:val="start"/>
+        <w:rPr>
+          <w:b w:val="false"/>
+          <w:bCs w:val="false"/>
+        </w:rPr>
+      </w:pPr>
+      <w:r>
+        <w:rPr>
+          <w:b w:val="false"/>
+          <w:bCs w:val="false"/>
+        </w:rPr>
+        <w:t>в списке выражения послк select могут быть только выражения из grop by или агрегатные функции и выражения на их основе.</w:t>
+      </w:r>
+    </w:p>
+    <w:p>
+      <w:pPr>
+        <w:pStyle w:val="Normal"/>
+        <w:bidi w:val="0"/>
+        <w:jc w:val="start"/>
+        <w:rPr>
+          <w:b w:val="false"/>
+          <w:bCs w:val="false"/>
+        </w:rPr>
+      </w:pPr>
+      <w:r>
+        <w:rPr>
+          <w:b w:val="false"/>
+          <w:bCs w:val="false"/>
+        </w:rPr>
+      </w:r>
+    </w:p>
+    <w:p>
+      <w:pPr>
+        <w:pStyle w:val="Normal"/>
+        <w:bidi w:val="0"/>
+        <w:jc w:val="start"/>
+        <w:rPr>
+          <w:b w:val="false"/>
+          <w:bCs w:val="false"/>
+        </w:rPr>
+      </w:pPr>
+      <w:r>
+        <w:rPr>
+          <w:b w:val="false"/>
+          <w:bCs w:val="false"/>
+        </w:rPr>
+      </w:r>
+    </w:p>
+    <w:p>
+      <w:pPr>
+        <w:pStyle w:val="Normal"/>
+        <w:bidi w:val="0"/>
+        <w:jc w:val="center"/>
+        <w:rPr>
+          <w:b/>
+          <w:bCs/>
+        </w:rPr>
+      </w:pPr>
+      <w:r>
+        <w:rPr>
+          <w:b/>
+          <w:bCs/>
+        </w:rPr>
+        <w:t>Условие отбора групп</w:t>
+      </w:r>
+    </w:p>
+    <w:p>
+      <w:pPr>
+        <w:pStyle w:val="Normal"/>
+        <w:bidi w:val="0"/>
+        <w:jc w:val="start"/>
+        <w:rPr>
+          <w:b w:val="false"/>
+          <w:bCs w:val="false"/>
+        </w:rPr>
+      </w:pPr>
+      <w:r>
+        <w:rPr>
+          <w:b w:val="false"/>
+          <w:bCs w:val="false"/>
+        </w:rPr>
+      </w:r>
+    </w:p>
+    <w:p>
+      <w:pPr>
+        <w:pStyle w:val="Normal"/>
+        <w:bidi w:val="0"/>
+        <w:jc w:val="start"/>
+        <w:rPr>
+          <w:b w:val="false"/>
+          <w:bCs w:val="false"/>
+        </w:rPr>
+      </w:pPr>
+      <w:r>
+        <w:rPr>
+          <w:b w:val="false"/>
+          <w:bCs w:val="false"/>
+        </w:rPr>
+        <w:t>select cod_st, avg(mark)</w:t>
+      </w:r>
+    </w:p>
+    <w:p>
+      <w:pPr>
+        <w:pStyle w:val="Normal"/>
+        <w:bidi w:val="0"/>
+        <w:jc w:val="start"/>
+        <w:rPr>
+          <w:b w:val="false"/>
+          <w:bCs w:val="false"/>
+        </w:rPr>
+      </w:pPr>
+      <w:r>
+        <w:rPr>
+          <w:b w:val="false"/>
+          <w:bCs w:val="false"/>
+        </w:rPr>
+        <w:t>from marks</w:t>
+      </w:r>
+    </w:p>
+    <w:p>
+      <w:pPr>
+        <w:pStyle w:val="Normal"/>
+        <w:bidi w:val="0"/>
+        <w:jc w:val="start"/>
+        <w:rPr>
+          <w:b w:val="false"/>
+          <w:bCs w:val="false"/>
+        </w:rPr>
+      </w:pPr>
+      <w:r>
+        <w:rPr>
+          <w:b w:val="false"/>
+          <w:bCs w:val="false"/>
+        </w:rPr>
+        <w:t>group by cod_st</w:t>
+      </w:r>
+    </w:p>
+    <w:p>
+      <w:pPr>
+        <w:pStyle w:val="Normal"/>
+        <w:bidi w:val="0"/>
+        <w:jc w:val="start"/>
+        <w:rPr>
+          <w:b w:val="false"/>
+          <w:bCs w:val="false"/>
+        </w:rPr>
+      </w:pPr>
+      <w:r>
+        <w:rPr>
+          <w:b w:val="false"/>
+          <w:bCs w:val="false"/>
+        </w:rPr>
+        <w:t>having avg(mark) &gt; 4</w:t>
+      </w:r>
+    </w:p>
+    <w:p>
+      <w:pPr>
+        <w:pStyle w:val="Normal"/>
+        <w:bidi w:val="0"/>
+        <w:jc w:val="start"/>
+        <w:rPr>
+          <w:b w:val="false"/>
+          <w:bCs w:val="false"/>
+        </w:rPr>
+      </w:pPr>
+      <w:r>
+        <w:rPr>
+          <w:b w:val="false"/>
+          <w:bCs w:val="false"/>
+        </w:rPr>
+      </w:r>
+    </w:p>
+    <w:p>
+      <w:pPr>
+        <w:pStyle w:val="Normal"/>
+        <w:bidi w:val="0"/>
+        <w:jc w:val="start"/>
+        <w:rPr>
+          <w:b w:val="false"/>
+          <w:bCs w:val="false"/>
+        </w:rPr>
+      </w:pPr>
+      <w:r>
+        <w:rPr>
+          <w:b w:val="false"/>
+          <w:bCs w:val="false"/>
+        </w:rPr>
+      </w:r>
+    </w:p>
+    <w:p>
+      <w:pPr>
+        <w:pStyle w:val="Normal"/>
+        <w:bidi w:val="0"/>
+        <w:jc w:val="center"/>
+        <w:rPr>
+          <w:b/>
+          <w:bCs/>
+        </w:rPr>
+      </w:pPr>
+      <w:r>
+        <w:rPr>
+          <w:b/>
+          <w:bCs/>
+        </w:rPr>
+        <w:t>Соединения таблиц запросов</w:t>
+      </w:r>
+    </w:p>
+    <w:p>
+      <w:pPr>
+        <w:pStyle w:val="Normal"/>
+        <w:bidi w:val="0"/>
+        <w:jc w:val="center"/>
+        <w:rPr>
+          <w:b/>
+          <w:bCs/>
+        </w:rPr>
+      </w:pPr>
+      <w:r>
+        <w:rPr>
+          <w:b/>
+          <w:bCs/>
+        </w:rPr>
+      </w:r>
+    </w:p>
+    <w:p>
+      <w:pPr>
+        <w:pStyle w:val="Normal"/>
+        <w:bidi w:val="0"/>
+        <w:jc w:val="start"/>
+        <w:rPr>
+          <w:b w:val="false"/>
+          <w:bCs w:val="false"/>
+        </w:rPr>
+      </w:pPr>
+      <w:r>
+        <w:rPr>
+          <w:b w:val="false"/>
+          <w:bCs w:val="false"/>
+        </w:rPr>
+        <w:t>1. Декартово произвидение – операция при выполнении которой, каждая строка одной таблици соединяеться с каждой строкой другой таблици.</w:t>
+      </w:r>
+    </w:p>
+    <w:p>
+      <w:pPr>
+        <w:pStyle w:val="Normal"/>
+        <w:bidi w:val="0"/>
+        <w:jc w:val="start"/>
+        <w:rPr>
+          <w:b w:val="false"/>
+          <w:bCs w:val="false"/>
+        </w:rPr>
+      </w:pPr>
+      <w:r>
+        <w:rPr>
+          <w:b w:val="false"/>
+          <w:bCs w:val="false"/>
+        </w:rPr>
+      </w:r>
+    </w:p>
+    <w:p>
+      <w:pPr>
+        <w:pStyle w:val="Normal"/>
+        <w:bidi w:val="0"/>
+        <w:jc w:val="start"/>
+        <w:rPr>
+          <w:b w:val="false"/>
+          <w:bCs w:val="false"/>
+        </w:rPr>
+      </w:pPr>
+      <w:r>
+        <w:rPr>
+          <w:b w:val="false"/>
+          <w:bCs w:val="false"/>
+        </w:rPr>
+        <w:t>Select * from subject, marks</w:t>
+      </w:r>
+    </w:p>
+    <w:p>
+      <w:pPr>
+        <w:pStyle w:val="Normal"/>
+        <w:bidi w:val="0"/>
+        <w:jc w:val="start"/>
+        <w:rPr>
+          <w:b w:val="false"/>
+          <w:bCs w:val="false"/>
+        </w:rPr>
+      </w:pPr>
+      <w:r>
+        <w:rPr>
+          <w:b w:val="false"/>
+          <w:bCs w:val="false"/>
+        </w:rPr>
+      </w:r>
+    </w:p>
+    <w:p>
+      <w:pPr>
+        <w:pStyle w:val="Normal"/>
+        <w:bidi w:val="0"/>
+        <w:jc w:val="start"/>
+        <w:rPr>
+          <w:b w:val="false"/>
+          <w:bCs w:val="false"/>
+        </w:rPr>
+      </w:pPr>
+      <w:r>
+        <w:rPr>
+          <w:b w:val="false"/>
+          <w:bCs w:val="false"/>
+        </w:rPr>
+        <w:t>Декартово произвидении используеться для соединения таблиц которые не имеют общих столбцов.</w:t>
+      </w:r>
+    </w:p>
+    <w:p>
+      <w:pPr>
+        <w:pStyle w:val="Normal"/>
+        <w:bidi w:val="0"/>
+        <w:jc w:val="start"/>
+        <w:rPr>
+          <w:b w:val="false"/>
+          <w:bCs w:val="false"/>
+        </w:rPr>
+      </w:pPr>
+      <w:r>
+        <w:rPr>
+          <w:b w:val="false"/>
+          <w:bCs w:val="false"/>
+        </w:rPr>
+      </w:r>
+    </w:p>
+    <w:p>
+      <w:pPr>
+        <w:pStyle w:val="Normal"/>
+        <w:bidi w:val="0"/>
+        <w:jc w:val="start"/>
+        <w:rPr>
+          <w:b w:val="false"/>
+          <w:bCs w:val="false"/>
+        </w:rPr>
+      </w:pPr>
+      <w:r>
+        <w:rPr>
+          <w:b w:val="false"/>
+          <w:bCs w:val="false"/>
+        </w:rPr>
+        <w:t>2. Внутренее или естественное соединение таблиц. Таким способ можно соединять только таблици имеющие общие столбци. При выполнении данной операции, соединяються только строки имеющие общие значения в столбце связи. Таким способом соединяют таблици связаные отношением один ко многим.</w:t>
+      </w:r>
+    </w:p>
+    <w:p>
+      <w:pPr>
+        <w:pStyle w:val="Normal"/>
+        <w:bidi w:val="0"/>
+        <w:jc w:val="start"/>
+        <w:rPr>
+          <w:b w:val="false"/>
+          <w:bCs w:val="false"/>
+        </w:rPr>
+      </w:pPr>
+      <w:r>
+        <w:rPr>
+          <w:b w:val="false"/>
+          <w:bCs w:val="false"/>
+        </w:rPr>
+      </w:r>
+    </w:p>
+    <w:p>
+      <w:pPr>
+        <w:pStyle w:val="Normal"/>
+        <w:bidi w:val="0"/>
+        <w:jc w:val="start"/>
+        <w:rPr>
+          <w:b w:val="false"/>
+          <w:bCs w:val="false"/>
+        </w:rPr>
+      </w:pPr>
+      <w:r>
+        <w:rPr>
+          <w:b w:val="false"/>
+          <w:bCs w:val="false"/>
+        </w:rPr>
+        <w:t>Выборка из декартового произвидения</w:t>
+      </w:r>
+    </w:p>
+    <w:p>
+      <w:pPr>
+        <w:pStyle w:val="Normal"/>
+        <w:bidi w:val="0"/>
+        <w:jc w:val="start"/>
+        <w:rPr>
+          <w:b w:val="false"/>
+          <w:bCs w:val="false"/>
+        </w:rPr>
+      </w:pPr>
+      <w:r>
+        <w:rPr>
+          <w:b w:val="false"/>
+          <w:bCs w:val="false"/>
+        </w:rPr>
+        <w:t xml:space="preserve">select * </w:t>
+      </w:r>
+    </w:p>
+    <w:p>
+      <w:pPr>
+        <w:pStyle w:val="Normal"/>
+        <w:bidi w:val="0"/>
+        <w:jc w:val="start"/>
+        <w:rPr>
+          <w:b w:val="false"/>
+          <w:bCs w:val="false"/>
+        </w:rPr>
+      </w:pPr>
+      <w:r>
+        <w:rPr>
+          <w:b w:val="false"/>
+          <w:bCs w:val="false"/>
+        </w:rPr>
+        <w:t>from students, marks</w:t>
+      </w:r>
+    </w:p>
+    <w:p>
+      <w:pPr>
+        <w:pStyle w:val="Normal"/>
+        <w:bidi w:val="0"/>
+        <w:jc w:val="start"/>
+        <w:rPr>
+          <w:b w:val="false"/>
+          <w:bCs w:val="false"/>
+        </w:rPr>
+      </w:pPr>
+      <w:r>
+        <w:rPr>
+          <w:b w:val="false"/>
+          <w:bCs w:val="false"/>
+        </w:rPr>
+        <w:t>where students.cod_st = marks.cod_st</w:t>
+      </w:r>
+    </w:p>
+    <w:p>
+      <w:pPr>
+        <w:pStyle w:val="Normal"/>
+        <w:bidi w:val="0"/>
+        <w:jc w:val="start"/>
+        <w:rPr>
+          <w:b w:val="false"/>
+          <w:bCs w:val="false"/>
+        </w:rPr>
+      </w:pPr>
+      <w:r>
+        <w:rPr>
+          <w:b w:val="false"/>
+          <w:bCs w:val="false"/>
+        </w:rPr>
+      </w:r>
+    </w:p>
+    <w:p>
+      <w:pPr>
+        <w:pStyle w:val="Normal"/>
+        <w:bidi w:val="0"/>
+        <w:jc w:val="start"/>
+        <w:rPr>
+          <w:b w:val="false"/>
+          <w:bCs w:val="false"/>
+        </w:rPr>
+      </w:pPr>
+      <w:r>
+        <w:rPr>
+          <w:b w:val="false"/>
+          <w:bCs w:val="false"/>
+        </w:rPr>
+        <w:t xml:space="preserve">явная операция inner join </w:t>
+      </w:r>
+    </w:p>
+    <w:p>
+      <w:pPr>
+        <w:pStyle w:val="Normal"/>
+        <w:bidi w:val="0"/>
+        <w:jc w:val="start"/>
+        <w:rPr>
+          <w:b w:val="false"/>
+          <w:bCs w:val="false"/>
+        </w:rPr>
+      </w:pPr>
+      <w:r>
+        <w:rPr>
+          <w:b w:val="false"/>
+          <w:bCs w:val="false"/>
+        </w:rPr>
+        <w:t xml:space="preserve">select * </w:t>
+      </w:r>
+    </w:p>
+    <w:p>
+      <w:pPr>
+        <w:pStyle w:val="Normal"/>
+        <w:bidi w:val="0"/>
+        <w:jc w:val="start"/>
+        <w:rPr>
+          <w:b w:val="false"/>
+          <w:bCs w:val="false"/>
+        </w:rPr>
+      </w:pPr>
+      <w:r>
+        <w:rPr>
+          <w:b w:val="false"/>
+          <w:bCs w:val="false"/>
+        </w:rPr>
+        <w:t>from student</w:t>
+      </w:r>
+    </w:p>
+    <w:p>
+      <w:pPr>
+        <w:pStyle w:val="Normal"/>
+        <w:bidi w:val="0"/>
+        <w:jc w:val="start"/>
+        <w:rPr>
+          <w:b w:val="false"/>
+          <w:bCs w:val="false"/>
+        </w:rPr>
+      </w:pPr>
+      <w:r>
+        <w:rPr>
+          <w:b w:val="false"/>
+          <w:bCs w:val="false"/>
+        </w:rPr>
+        <w:t>join marks on student cod_st = marks.cod_st</w:t>
+      </w:r>
+    </w:p>
+    <w:p>
+      <w:pPr>
+        <w:pStyle w:val="Normal"/>
+        <w:bidi w:val="0"/>
+        <w:jc w:val="start"/>
+        <w:rPr>
+          <w:b w:val="false"/>
+          <w:bCs w:val="false"/>
+        </w:rPr>
+      </w:pPr>
+      <w:r>
+        <w:rPr>
+          <w:b w:val="false"/>
+          <w:bCs w:val="false"/>
+        </w:rPr>
+      </w:r>
+    </w:p>
+    <w:p>
+      <w:pPr>
+        <w:pStyle w:val="Normal"/>
+        <w:bidi w:val="0"/>
+        <w:jc w:val="start"/>
+        <w:rPr>
+          <w:b w:val="false"/>
+          <w:bCs w:val="false"/>
+        </w:rPr>
+      </w:pPr>
+      <w:r>
+        <w:rPr>
+          <w:b w:val="false"/>
+          <w:bCs w:val="false"/>
+        </w:rPr>
+        <w:t>соединение двух таблиц не обязательно должно выполняться по первичному или вешнему ключу. Любые два столбца совпадающие по типу могут быть указаны в условии соединения таблиц</w:t>
+      </w:r>
+    </w:p>
+    <w:p>
+      <w:pPr>
+        <w:pStyle w:val="Normal"/>
+        <w:bidi w:val="0"/>
+        <w:jc w:val="start"/>
+        <w:rPr>
+          <w:b w:val="false"/>
+          <w:bCs w:val="false"/>
+        </w:rPr>
+      </w:pPr>
+      <w:r>
+        <w:rPr>
+          <w:b w:val="false"/>
+          <w:bCs w:val="false"/>
+        </w:rPr>
+      </w:r>
+    </w:p>
+    <w:p>
+      <w:pPr>
+        <w:pStyle w:val="Normal"/>
+        <w:bidi w:val="0"/>
+        <w:jc w:val="start"/>
+        <w:rPr>
+          <w:b w:val="false"/>
+          <w:bCs w:val="false"/>
+        </w:rPr>
+      </w:pPr>
+      <w:r>
+        <w:rPr>
+          <w:b w:val="false"/>
+          <w:bCs w:val="false"/>
+        </w:rPr>
+      </w:r>
+    </w:p>
+    <w:p>
+      <w:pPr>
+        <w:pStyle w:val="Normal"/>
+        <w:bidi w:val="0"/>
+        <w:jc w:val="start"/>
+        <w:rPr>
+          <w:b w:val="false"/>
+          <w:bCs w:val="false"/>
+        </w:rPr>
+      </w:pPr>
+      <w:r>
+        <w:rPr>
+          <w:b w:val="false"/>
+          <w:bCs w:val="false"/>
+        </w:rPr>
+        <w:t>3. Внешнее соединение таблиц, outer join, при внешнем соединении таблиц в отличии от внутренеего в результат попадают не только все связаные строки обеих таблиц но и строки одной из таблиц либо обеих для которых нет связаной в другой таблице, при этом недостающим значениям указывают null</w:t>
+      </w:r>
+    </w:p>
+    <w:p>
+      <w:pPr>
+        <w:pStyle w:val="Normal"/>
+        <w:bidi w:val="0"/>
+        <w:jc w:val="start"/>
+        <w:rPr>
+          <w:b w:val="false"/>
+          <w:bCs w:val="false"/>
+        </w:rPr>
+      </w:pPr>
+      <w:r>
+        <w:rPr>
+          <w:b w:val="false"/>
+          <w:bCs w:val="false"/>
+        </w:rPr>
+        <w:t>left join</w:t>
+      </w:r>
+    </w:p>
+    <w:p>
+      <w:pPr>
+        <w:pStyle w:val="Normal"/>
+        <w:bidi w:val="0"/>
+        <w:jc w:val="start"/>
+        <w:rPr>
+          <w:b w:val="false"/>
+          <w:bCs w:val="false"/>
+        </w:rPr>
+      </w:pPr>
+      <w:r>
+        <w:rPr>
+          <w:b w:val="false"/>
+          <w:bCs w:val="false"/>
+        </w:rPr>
+        <w:t>right join</w:t>
+      </w:r>
+    </w:p>
+    <w:p>
+      <w:pPr>
+        <w:pStyle w:val="Normal"/>
+        <w:bidi w:val="0"/>
+        <w:jc w:val="start"/>
+        <w:rPr>
+          <w:b w:val="false"/>
+          <w:bCs w:val="false"/>
+        </w:rPr>
+      </w:pPr>
+      <w:r>
+        <w:rPr>
+          <w:b w:val="false"/>
+          <w:bCs w:val="false"/>
+        </w:rPr>
+        <w:t>full join</w:t>
+      </w:r>
+    </w:p>
+    <w:p>
+      <w:pPr>
+        <w:pStyle w:val="Normal"/>
+        <w:bidi w:val="0"/>
+        <w:jc w:val="start"/>
+        <w:rPr>
+          <w:b w:val="false"/>
+          <w:bCs w:val="false"/>
+        </w:rPr>
+      </w:pPr>
+      <w:r>
+        <w:rPr>
+          <w:b w:val="false"/>
+          <w:bCs w:val="false"/>
+        </w:rPr>
+      </w:r>
+    </w:p>
+    <w:p>
+      <w:pPr>
+        <w:pStyle w:val="Normal"/>
+        <w:bidi w:val="0"/>
+        <w:jc w:val="start"/>
+        <w:rPr>
+          <w:b w:val="false"/>
+          <w:bCs w:val="false"/>
+        </w:rPr>
+      </w:pPr>
+      <w:r>
+        <w:rPr>
+          <w:b w:val="false"/>
+          <w:bCs w:val="false"/>
+        </w:rPr>
+        <w:t>select st.cod_st, st.name_st, count (*)</w:t>
+      </w:r>
+    </w:p>
+    <w:p>
+      <w:pPr>
+        <w:pStyle w:val="Normal"/>
+        <w:bidi w:val="0"/>
+        <w:jc w:val="start"/>
+        <w:rPr>
+          <w:b w:val="false"/>
+          <w:bCs w:val="false"/>
+        </w:rPr>
+      </w:pPr>
+      <w:r>
+        <w:rPr>
+          <w:b w:val="false"/>
+          <w:bCs w:val="false"/>
+        </w:rPr>
+        <w:t>from student st</w:t>
+      </w:r>
+    </w:p>
+    <w:p>
+      <w:pPr>
+        <w:pStyle w:val="Normal"/>
+        <w:bidi w:val="0"/>
+        <w:jc w:val="start"/>
+        <w:rPr>
+          <w:b w:val="false"/>
+          <w:bCs w:val="false"/>
+        </w:rPr>
+      </w:pPr>
+      <w:r>
+        <w:rPr>
+          <w:b w:val="false"/>
+          <w:bCs w:val="false"/>
+        </w:rPr>
+        <w:t>left join marks m</w:t>
+      </w:r>
+    </w:p>
+    <w:p>
+      <w:pPr>
+        <w:pStyle w:val="Normal"/>
+        <w:bidi w:val="0"/>
+        <w:jc w:val="start"/>
+        <w:rPr>
+          <w:b w:val="false"/>
+          <w:bCs w:val="false"/>
+        </w:rPr>
+      </w:pPr>
+      <w:r>
+        <w:rPr>
+          <w:b w:val="false"/>
+          <w:bCs w:val="false"/>
+        </w:rPr>
+        <w:t>where st.cod_st = m.cod_st</w:t>
+      </w:r>
+    </w:p>
+    <w:p>
+      <w:pPr>
+        <w:pStyle w:val="Normal"/>
+        <w:bidi w:val="0"/>
+        <w:jc w:val="start"/>
+        <w:rPr>
+          <w:b w:val="false"/>
+          <w:bCs w:val="false"/>
+        </w:rPr>
+      </w:pPr>
+      <w:r>
+        <w:rPr>
+          <w:b w:val="false"/>
+          <w:bCs w:val="false"/>
+        </w:rPr>
+        <w:t>group by st.cod_st, st.name_st</w:t>
+      </w:r>
+    </w:p>
+    <w:p>
+      <w:pPr>
+        <w:pStyle w:val="Normal"/>
+        <w:bidi w:val="0"/>
+        <w:jc w:val="start"/>
+        <w:rPr>
+          <w:b w:val="false"/>
+          <w:bCs w:val="false"/>
+        </w:rPr>
+      </w:pPr>
+      <w:r>
+        <w:rPr>
+          <w:b w:val="false"/>
+          <w:bCs w:val="false"/>
+        </w:rPr>
+      </w:r>
+    </w:p>
+    <w:p>
+      <w:pPr>
+        <w:pStyle w:val="Normal"/>
+        <w:bidi w:val="0"/>
+        <w:jc w:val="start"/>
+        <w:rPr>
+          <w:b w:val="false"/>
+          <w:bCs w:val="false"/>
+        </w:rPr>
+      </w:pPr>
+      <w:r>
+        <w:rPr>
+          <w:b w:val="false"/>
+          <w:bCs w:val="false"/>
+        </w:rPr>
+        <w:t>4. Самосоединение таблици (соединение таблици со своей копией)</w:t>
+      </w:r>
+    </w:p>
+    <w:p>
+      <w:pPr>
+        <w:pStyle w:val="Normal"/>
+        <w:bidi w:val="0"/>
+        <w:jc w:val="start"/>
+        <w:rPr>
+          <w:b w:val="false"/>
+          <w:bCs w:val="false"/>
+        </w:rPr>
+      </w:pPr>
+      <w:r>
+        <w:rPr>
+          <w:b w:val="false"/>
+          <w:bCs w:val="false"/>
+        </w:rPr>
+        <w:t>select distint, s1.name_st from student s1, student s2 where s1.name_st = s2.name_st and s1.cod_st&lt;&gt; ss2.cod_st</w:t>
       </w:r>
     </w:p>
     <w:sectPr>

</xml_diff>